<commit_message>
1. Updated resume text 2. Updated CSS for pdf so that it doesn't overflow in weird wkhtmltopdf configurations. This is tested with 0.12.4
</commit_message>
<xml_diff>
--- a/output/resume.docx
+++ b/output/resume.docx
@@ -63,7 +63,13 @@
         <w:pStyle w:val="FirstParagraph"/>
       </w:pPr>
       <w:r>
-        <w:t xml:space="preserve">I am a technologist with more than 9 years of experience managing and building web and mobile products. I believe in human-centered and thoughtful approaches to building better products.</w:t>
+        <w:t xml:space="preserve">I am a design technologist passionate about building products that people love.</w:t>
+      </w:r>
+      <w:r>
+        <w:t xml:space="preserve"> </w:t>
+      </w:r>
+      <w:r>
+        <w:t xml:space="preserve">I have more than 9 years of experience managing and building web and mobile products.</w:t>
       </w:r>
     </w:p>
     <w:p>
@@ -80,8 +86,81 @@
       <w:pPr>
         <w:pStyle w:val="Heading2"/>
       </w:pPr>
-      <w:bookmarkStart w:id="24" w:name="co-founder-product-and-experience"/>
+      <w:bookmarkStart w:id="24" w:name="self-employed"/>
       <w:bookmarkEnd w:id="24"/>
+      <w:r>
+        <w:t xml:space="preserve">Self-employed</w:t>
+      </w:r>
+    </w:p>
+    <w:p>
+      <w:pPr>
+        <w:pStyle w:val="FirstParagraph"/>
+      </w:pPr>
+      <w:r>
+        <w:rPr>
+          <w:i/>
+        </w:rPr>
+        <w:t xml:space="preserve">Freelance, since May 2017</w:t>
+      </w:r>
+    </w:p>
+    <w:p>
+      <w:pPr>
+        <w:pStyle w:val="BodyText"/>
+      </w:pPr>
+      <w:r>
+        <w:t xml:space="preserve">Worked as a design consultant for Escher Reality, a Y-Combinator backed start-up</w:t>
+      </w:r>
+      <w:r>
+        <w:t xml:space="preserve"> </w:t>
+      </w:r>
+      <w:r>
+        <w:t xml:space="preserve">making Augmented Reality (AR) SDKs. Besides creating the brand identity, website</w:t>
+      </w:r>
+      <w:r>
+        <w:t xml:space="preserve"> </w:t>
+      </w:r>
+      <w:r>
+        <w:t xml:space="preserve">and other collateral, I designed single and multiuser AR experiences for mobile</w:t>
+      </w:r>
+      <w:r>
+        <w:t xml:space="preserve"> </w:t>
+      </w:r>
+      <w:r>
+        <w:t xml:space="preserve">using Unity showcasing the company's technology.</w:t>
+      </w:r>
+    </w:p>
+    <w:p>
+      <w:pPr>
+        <w:pStyle w:val="BodyText"/>
+      </w:pPr>
+      <w:r>
+        <w:t xml:space="preserve">Designed and built animations for an LED matrix display (in Arduino) for a</w:t>
+      </w:r>
+      <w:r>
+        <w:t xml:space="preserve"> </w:t>
+      </w:r>
+      <w:r>
+        <w:t xml:space="preserve">start-up working on a yet-to-be launched Internet of Things (IOT) device. Worked with</w:t>
+      </w:r>
+      <w:r>
+        <w:t xml:space="preserve"> </w:t>
+      </w:r>
+      <w:r>
+        <w:t xml:space="preserve">a team of consultants to use human-centered design methods to design a business</w:t>
+      </w:r>
+      <w:r>
+        <w:t xml:space="preserve"> </w:t>
+      </w:r>
+      <w:r>
+        <w:t xml:space="preserve">strategy for a major US telecommunications company.</w:t>
+      </w:r>
+    </w:p>
+    <w:p>
+      <w:pPr>
+        <w:pStyle w:val="Heading2"/>
+      </w:pPr>
+      <w:bookmarkStart w:id="25" w:name="co-founder-product-and-experience"/>
+      <w:bookmarkEnd w:id="25"/>
       <w:r>
         <w:t xml:space="preserve">Co-founder, Product and Experience</w:t>
       </w:r>
@@ -102,51 +181,39 @@
         <w:pStyle w:val="BodyText"/>
       </w:pPr>
       <w:r>
-        <w:t xml:space="preserve">We believe that creating new opportunities to connect with friends help foster better relationships. I was interested in a small agile team setting as a means to find product market fit for new location-based technologies.</w:t>
-      </w:r>
-    </w:p>
-    <w:p>
-      <w:pPr>
-        <w:pStyle w:val="Compact"/>
-        <w:numPr>
-          <w:numId w:val="1002"/>
-          <w:ilvl w:val="0"/>
-        </w:numPr>
-      </w:pPr>
-      <w:r>
-        <w:t xml:space="preserve">Created a product plan and roadmap based on the initial idea, and performed product testing and validation over a small set of beta users.</w:t>
-      </w:r>
-    </w:p>
-    <w:p>
-      <w:pPr>
-        <w:pStyle w:val="Compact"/>
-        <w:numPr>
-          <w:numId w:val="1002"/>
-          <w:ilvl w:val="0"/>
-        </w:numPr>
-      </w:pPr>
-      <w:r>
-        <w:t xml:space="preserve">Designed all the brand, UI and UX elements and implemented the UI for the iOS app in Swift.</w:t>
-      </w:r>
-    </w:p>
-    <w:p>
-      <w:pPr>
-        <w:pStyle w:val="Compact"/>
-        <w:numPr>
-          <w:numId w:val="1002"/>
-          <w:ilvl w:val="0"/>
-        </w:numPr>
-      </w:pPr>
-      <w:r>
-        <w:t xml:space="preserve">Created a reusable CSS library and implemented the web apps in React, and created all public facing websites the company and product.</w:t>
+        <w:t xml:space="preserve">Co-founded and developed a product on the idea that location data is always</w:t>
+      </w:r>
+      <w:r>
+        <w:t xml:space="preserve"> </w:t>
+      </w:r>
+      <w:r>
+        <w:t xml:space="preserve">available on mobile and can be used to help people find and meet up with friends</w:t>
+      </w:r>
+      <w:r>
+        <w:t xml:space="preserve"> </w:t>
+      </w:r>
+      <w:r>
+        <w:t xml:space="preserve">and family more easily and frequently. Created the product plan, market tested</w:t>
+      </w:r>
+      <w:r>
+        <w:t xml:space="preserve"> </w:t>
+      </w:r>
+      <w:r>
+        <w:t xml:space="preserve">and iterated with a set of test users. Designed all the brand, UI and UX elements</w:t>
+      </w:r>
+      <w:r>
+        <w:t xml:space="preserve"> </w:t>
+      </w:r>
+      <w:r>
+        <w:t xml:space="preserve">and implemented the iOS and web applications.</w:t>
       </w:r>
     </w:p>
     <w:p>
       <w:pPr>
         <w:pStyle w:val="Heading2"/>
       </w:pPr>
-      <w:bookmarkStart w:id="25" w:name="senior-program-manager"/>
-      <w:bookmarkEnd w:id="25"/>
+      <w:bookmarkStart w:id="26" w:name="senior-program-manager"/>
+      <w:bookmarkEnd w:id="26"/>
       <w:r>
         <w:t xml:space="preserve">Senior Program Manager</w:t>
       </w:r>
@@ -167,75 +234,114 @@
         <w:pStyle w:val="BodyText"/>
       </w:pPr>
       <w:r>
-        <w:t xml:space="preserve">I leaned heavily onto human-centered design methods to conceive, prototype and build improvements to existing well-loved products and to explore new product opportunities for the company.</w:t>
-      </w:r>
-    </w:p>
-    <w:p>
-      <w:pPr>
-        <w:pStyle w:val="Compact"/>
-        <w:numPr>
-          <w:numId w:val="1003"/>
-          <w:ilvl w:val="0"/>
-        </w:numPr>
-      </w:pPr>
-      <w:r>
-        <w:t xml:space="preserve">Product owner for all compose related experiences in Outlook.com. I transitioned the core experience with the Hotmail to Outlook.com redesign, and modernized the files and attachment experiences. Collaborated with other mail teams to create a unified experience and helped define our design system for the web.</w:t>
-      </w:r>
-    </w:p>
-    <w:p>
-      <w:pPr>
-        <w:pStyle w:val="Compact"/>
-        <w:numPr>
-          <w:numId w:val="1003"/>
-          <w:ilvl w:val="0"/>
-        </w:numPr>
-      </w:pPr>
-      <w:r>
-        <w:t xml:space="preserve">Product owner for power user features such as Sweep and Rules for automatically managing emails.</w:t>
-      </w:r>
-    </w:p>
-    <w:p>
-      <w:pPr>
-        <w:pStyle w:val="Compact"/>
-        <w:numPr>
-          <w:numId w:val="1003"/>
-          <w:ilvl w:val="0"/>
-        </w:numPr>
-      </w:pPr>
-      <w:r>
-        <w:t xml:space="preserve">Performed human factors work such as app animations and interaction models for contact picker, keyboard shortcuts and message list selection.</w:t>
-      </w:r>
-    </w:p>
-    <w:p>
-      <w:pPr>
-        <w:pStyle w:val="Compact"/>
-        <w:numPr>
-          <w:numId w:val="1003"/>
-          <w:ilvl w:val="0"/>
-        </w:numPr>
-      </w:pPr>
-      <w:r>
-        <w:t xml:space="preserve">Collaborated extensively with Research and Design to prototype opportunities for lightweight apps in the Office 365 ecosystem.</w:t>
-      </w:r>
-    </w:p>
-    <w:p>
-      <w:pPr>
-        <w:pStyle w:val="Compact"/>
-        <w:numPr>
-          <w:numId w:val="1003"/>
-          <w:ilvl w:val="0"/>
-        </w:numPr>
-      </w:pPr>
-      <w:r>
-        <w:t xml:space="preserve">Product owner for Twist, a reply-based photo app targeted at teens, working across research, design, engineering, legal and marketing from start to launch.</w:t>
+        <w:t xml:space="preserve">Product owner for all Compose-related experiences in Outlook.com. I updated and</w:t>
+      </w:r>
+      <w:r>
+        <w:t xml:space="preserve"> </w:t>
+      </w:r>
+      <w:r>
+        <w:t xml:space="preserve">improved the core experience with the Hotmail to Outlook.com redesign, modernized</w:t>
+      </w:r>
+      <w:r>
+        <w:t xml:space="preserve"> </w:t>
+      </w:r>
+      <w:r>
+        <w:t xml:space="preserve">file attachments, rich text editor and added OneDrive integration. Collaborated</w:t>
+      </w:r>
+      <w:r>
+        <w:t xml:space="preserve"> </w:t>
+      </w:r>
+      <w:r>
+        <w:t xml:space="preserve">with other teams to create a cross platform experience and to define the design</w:t>
+      </w:r>
+      <w:r>
+        <w:t xml:space="preserve"> </w:t>
+      </w:r>
+      <w:r>
+        <w:t xml:space="preserve">system for Microsoft online services.</w:t>
+      </w:r>
+    </w:p>
+    <w:p>
+      <w:pPr>
+        <w:pStyle w:val="BodyText"/>
+      </w:pPr>
+      <w:r>
+        <w:t xml:space="preserve">Worked on shipping new and refining existing features such as Sweep, Advanced</w:t>
+      </w:r>
+      <w:r>
+        <w:t xml:space="preserve"> </w:t>
+      </w:r>
+      <w:r>
+        <w:t xml:space="preserve">Rules, keyboard shortcuts, animations and message list selection for Outlook.com.</w:t>
+      </w:r>
+    </w:p>
+    <w:p>
+      <w:pPr>
+        <w:pStyle w:val="BodyText"/>
+      </w:pPr>
+      <w:r>
+        <w:t xml:space="preserve">Product owner for Twist, a Microsoft Garage app focused on creative communications</w:t>
+      </w:r>
+      <w:r>
+        <w:t xml:space="preserve"> </w:t>
+      </w:r>
+      <w:r>
+        <w:t xml:space="preserve">using photos. I led the effort from conception to launch, across research, design,</w:t>
+      </w:r>
+      <w:r>
+        <w:t xml:space="preserve"> </w:t>
+      </w:r>
+      <w:r>
+        <w:t xml:space="preserve">engineering, legal, voice and marketing.</w:t>
       </w:r>
     </w:p>
     <w:p>
       <w:pPr>
         <w:pStyle w:val="Heading2"/>
       </w:pPr>
-      <w:bookmarkStart w:id="26" w:name="it-specialist"/>
-      <w:bookmarkEnd w:id="26"/>
+      <w:bookmarkStart w:id="27" w:name="design-lead"/>
+      <w:bookmarkEnd w:id="27"/>
+      <w:r>
+        <w:t xml:space="preserve">Design Lead</w:t>
+      </w:r>
+    </w:p>
+    <w:p>
+      <w:pPr>
+        <w:pStyle w:val="FirstParagraph"/>
+      </w:pPr>
+      <w:r>
+        <w:rPr>
+          <w:i/>
+        </w:rPr>
+        <w:t xml:space="preserve">MHCI Capstone Project with SRI, Jan 2011 - Aug 2011</w:t>
+      </w:r>
+    </w:p>
+    <w:p>
+      <w:pPr>
+        <w:pStyle w:val="BodyText"/>
+      </w:pPr>
+      <w:r>
+        <w:t xml:space="preserve">Worked on a team of four MHCI students to understand how students in AP Biology</w:t>
+      </w:r>
+      <w:r>
+        <w:t xml:space="preserve"> </w:t>
+      </w:r>
+      <w:r>
+        <w:t xml:space="preserve">classes study the subject and designed an iPad app utilizing SRI's AI technology</w:t>
+      </w:r>
+      <w:r>
+        <w:t xml:space="preserve"> </w:t>
+      </w:r>
+      <w:r>
+        <w:t xml:space="preserve">to improve learning outcomes.</w:t>
+      </w:r>
+    </w:p>
+    <w:p>
+      <w:pPr>
+        <w:pStyle w:val="Heading2"/>
+      </w:pPr>
+      <w:bookmarkStart w:id="28" w:name="it-specialist"/>
+      <w:bookmarkEnd w:id="28"/>
       <w:r>
         <w:t xml:space="preserve">IT Specialist</w:t>
       </w:r>
@@ -256,54 +362,49 @@
         <w:pStyle w:val="BodyText"/>
       </w:pPr>
       <w:r>
-        <w:t xml:space="preserve">I joined IBM straight out of college and got a great education in software engineering there. I had an opportunity to work on both low level device drivers and user interfaces. Ultimately, an opportunity to both design and develop a customer facing app on a touch screen kiosk kindled my love for UX.</w:t>
+        <w:t xml:space="preserve">Worked on a custom enterprise project with the largest telecommiunications</w:t>
+      </w:r>
+      <w:r>
+        <w:t xml:space="preserve"> </w:t>
+      </w:r>
+      <w:r>
+        <w:t xml:space="preserve">company in South East Asia. This includes building low-level device drivers for</w:t>
+      </w:r>
+      <w:r>
+        <w:t xml:space="preserve"> </w:t>
+      </w:r>
+      <w:r>
+        <w:t xml:space="preserve">kiosks, web applications to help members of staff process customer inquiries and</w:t>
+      </w:r>
+      <w:r>
+        <w:t xml:space="preserve"> </w:t>
+      </w:r>
+      <w:r>
+        <w:t xml:space="preserve">applications on kiosks that help customers self-service and check-in at the</w:t>
+      </w:r>
+      <w:r>
+        <w:t xml:space="preserve"> </w:t>
+      </w:r>
+      <w:r>
+        <w:t xml:space="preserve">business's retail locations.</w:t>
+      </w:r>
+    </w:p>
+    <w:p>
+      <w:pPr>
+        <w:pStyle w:val="Heading1"/>
+      </w:pPr>
+      <w:bookmarkStart w:id="29" w:name="education"/>
+      <w:bookmarkEnd w:id="29"/>
+      <w:r>
+        <w:t xml:space="preserve">Education</w:t>
       </w:r>
     </w:p>
     <w:p>
       <w:pPr>
         <w:pStyle w:val="Heading2"/>
       </w:pPr>
-      <w:bookmarkStart w:id="27" w:name="freelance"/>
-      <w:bookmarkEnd w:id="27"/>
-      <w:r>
-        <w:t xml:space="preserve">Freelance</w:t>
-      </w:r>
-    </w:p>
-    <w:p>
-      <w:pPr>
-        <w:pStyle w:val="FirstParagraph"/>
-      </w:pPr>
-      <w:r>
-        <w:rPr>
-          <w:i/>
-        </w:rPr>
-        <w:t xml:space="preserve">Since 2000</w:t>
-      </w:r>
-    </w:p>
-    <w:p>
-      <w:pPr>
-        <w:pStyle w:val="BodyText"/>
-      </w:pPr>
-      <w:r>
-        <w:t xml:space="preserve">Freelanced for various companies including Universities and a new Augmented Reality startup in the Bay Area. Work included digital and print design and web and mobile development.</w:t>
-      </w:r>
-    </w:p>
-    <w:p>
-      <w:pPr>
-        <w:pStyle w:val="Heading1"/>
-      </w:pPr>
-      <w:bookmarkStart w:id="28" w:name="education"/>
-      <w:bookmarkEnd w:id="28"/>
-      <w:r>
-        <w:t xml:space="preserve">Education</w:t>
-      </w:r>
-    </w:p>
-    <w:p>
-      <w:pPr>
-        <w:pStyle w:val="Heading2"/>
-      </w:pPr>
-      <w:bookmarkStart w:id="29" w:name="masters-in-human-computer-interaction"/>
-      <w:bookmarkEnd w:id="29"/>
+      <w:bookmarkStart w:id="30" w:name="masters-in-human-computer-interaction"/>
+      <w:bookmarkEnd w:id="30"/>
       <w:r>
         <w:t xml:space="preserve">Masters in Human-Computer Interaction</w:t>
       </w:r>
@@ -323,10 +424,10 @@
       <w:pPr>
         <w:pStyle w:val="Heading2"/>
       </w:pPr>
-      <w:bookmarkStart w:id="30" w:name="b.eng-hons-in-electrical-engineering"/>
-      <w:bookmarkEnd w:id="30"/>
-      <w:r>
-        <w:t xml:space="preserve">B.Eng (Hons) in Electrical Engineering</w:t>
+      <w:bookmarkStart w:id="31" w:name="b.eng-honors-in-electrical-engineering"/>
+      <w:bookmarkEnd w:id="31"/>
+      <w:r>
+        <w:t xml:space="preserve">B.Eng (Honors) in Electrical Engineering</w:t>
       </w:r>
     </w:p>
     <w:p>
@@ -344,8 +445,8 @@
       <w:pPr>
         <w:pStyle w:val="Heading1"/>
       </w:pPr>
-      <w:bookmarkStart w:id="31" w:name="awards"/>
-      <w:bookmarkEnd w:id="31"/>
+      <w:bookmarkStart w:id="32" w:name="awards"/>
+      <w:bookmarkEnd w:id="32"/>
       <w:r>
         <w:t xml:space="preserve">Awards</w:t>
       </w:r>
@@ -354,8 +455,8 @@
       <w:pPr>
         <w:pStyle w:val="Heading2"/>
       </w:pPr>
-      <w:bookmarkStart w:id="32" w:name="st-place-yahoo-hacku-at-cmu"/>
-      <w:bookmarkEnd w:id="32"/>
+      <w:bookmarkStart w:id="33" w:name="st-place-yahoo-hacku-at-cmu"/>
+      <w:bookmarkEnd w:id="33"/>
       <w:r>
         <w:t xml:space="preserve">1st place, Yahoo! HackU at CMU</w:t>
       </w:r>
@@ -375,10 +476,10 @@
       <w:pPr>
         <w:pStyle w:val="Heading2"/>
       </w:pPr>
-      <w:bookmarkStart w:id="33" w:name="winning-team-microsoft-firenze-bxt-competition"/>
-      <w:bookmarkEnd w:id="33"/>
-      <w:r>
-        <w:t xml:space="preserve">Winning team, Microsoft Firenze BXT competition</w:t>
+      <w:bookmarkStart w:id="34" w:name="st-place-microsoft-firenze-bxt-competition"/>
+      <w:bookmarkEnd w:id="34"/>
+      <w:r>
+        <w:t xml:space="preserve">1st place, Microsoft Firenze BXT competition</w:t>
       </w:r>
     </w:p>
     <w:p>
@@ -396,8 +497,8 @@
       <w:pPr>
         <w:pStyle w:val="Heading1"/>
       </w:pPr>
-      <w:bookmarkStart w:id="34" w:name="skills"/>
-      <w:bookmarkEnd w:id="34"/>
+      <w:bookmarkStart w:id="35" w:name="skills"/>
+      <w:bookmarkEnd w:id="35"/>
       <w:r>
         <w:t xml:space="preserve">Skills</w:t>
       </w:r>
@@ -407,7 +508,19 @@
         <w:pStyle w:val="FirstParagraph"/>
       </w:pPr>
       <w:r>
-        <w:t xml:space="preserve">Ethnographic research, human-centered design, idea generation, wireframe development, visual design, usability testing, product management, prototyping (paper and digital), HTML+CSS, Javascript, Swift, Objective-C.</w:t>
+        <w:t xml:space="preserve">Ethnographic research, human-centered design, idea generation, wireframe development,</w:t>
+      </w:r>
+      <w:r>
+        <w:t xml:space="preserve"> </w:t>
+      </w:r>
+      <w:r>
+        <w:t xml:space="preserve">visual design, usability testing, product management, prototyping (paper and digital),</w:t>
+      </w:r>
+      <w:r>
+        <w:t xml:space="preserve"> </w:t>
+      </w:r>
+      <w:r>
+        <w:t xml:space="preserve">HTML+CSS, Javascript, Swift, Objective-C, React, Java.</w:t>
       </w:r>
     </w:p>
     <w:sectPr/>
@@ -518,7 +631,7 @@
     </w:lvl>
   </w:abstractNum>
   <w:abstractNum w:abstractNumId="990">
-    <w:nsid w:val="18561554"/>
+    <w:nsid w:val="39d7865b"/>
     <w:multiLevelType w:val="multilevel"/>
     <w:lvl w:ilvl="0">
       <w:numFmt w:val="bullet"/>
@@ -599,7 +712,7 @@
     </w:lvl>
   </w:abstractNum>
   <w:abstractNum w:abstractNumId="991">
-    <w:nsid w:val="940d1f08"/>
+    <w:nsid w:val="bf9b7830"/>
     <w:multiLevelType w:val="multilevel"/>
     <w:lvl w:ilvl="0">
       <w:numFmt w:val="bullet"/>
@@ -686,12 +799,6 @@
     <w:abstractNumId w:val="990"/>
   </w:num>
   <w:num w:numId="1001">
-    <w:abstractNumId w:val="991"/>
-  </w:num>
-  <w:num w:numId="1002">
-    <w:abstractNumId w:val="991"/>
-  </w:num>
-  <w:num w:numId="1003">
     <w:abstractNumId w:val="991"/>
   </w:num>
 </w:numbering>

</xml_diff>

<commit_message>
Resume updated Nov 2018
</commit_message>
<xml_diff>
--- a/output/resume.docx
+++ b/output/resume.docx
@@ -6,11 +6,11 @@
       <w:pPr>
         <w:pStyle w:val="Heading1"/>
       </w:pPr>
-      <w:bookmarkStart w:id="21" w:name="chong-han-chua"/>
-      <w:bookmarkEnd w:id="21"/>
+      <w:bookmarkStart w:id="20" w:name="chong-han-chua"/>
       <w:r>
         <w:t xml:space="preserve">Chong Han Chua</w:t>
       </w:r>
+      <w:bookmarkEnd w:id="20"/>
     </w:p>
     <w:p>
       <w:pPr>
@@ -21,7 +21,7 @@
         </w:numPr>
       </w:pPr>
       <w:r>
-        <w:t xml:space="preserve">johncch@outlook.com</w:t>
+        <w:t xml:space="preserve">johncch@outlook.com / +1 (412) 519-2749</w:t>
       </w:r>
     </w:p>
     <w:p>
@@ -33,8 +33,19 @@
         </w:numPr>
       </w:pPr>
       <w:r>
-        <w:t xml:space="preserve">+1 (412) 519-2749</w:t>
-      </w:r>
+        <w:t xml:space="preserve">www:</w:t>
+      </w:r>
+      <w:r>
+        <w:t xml:space="preserve"> </w:t>
+      </w:r>
+      <w:hyperlink r:id="rId21">
+        <w:r>
+          <w:rPr>
+            <w:rStyle w:val="Hyperlink"/>
+          </w:rPr>
+          <w:t xml:space="preserve">https://fifthrevision.com</w:t>
+        </w:r>
+      </w:hyperlink>
     </w:p>
     <w:p>
       <w:pPr>
@@ -45,31 +56,36 @@
         </w:numPr>
       </w:pPr>
       <w:r>
-        <w:t xml:space="preserve">fifthrevision.com</w:t>
-      </w:r>
+        <w:t xml:space="preserve">gh:</w:t>
+      </w:r>
+      <w:r>
+        <w:t xml:space="preserve"> </w:t>
+      </w:r>
+      <w:hyperlink r:id="rId21">
+        <w:r>
+          <w:rPr>
+            <w:rStyle w:val="Hyperlink"/>
+          </w:rPr>
+          <w:t xml:space="preserve">https://github.com/johncch</w:t>
+        </w:r>
+      </w:hyperlink>
     </w:p>
     <w:p>
       <w:pPr>
         <w:pStyle w:val="Heading1"/>
       </w:pPr>
       <w:bookmarkStart w:id="22" w:name="hello"/>
+      <w:r>
+        <w:t xml:space="preserve">Hello</w:t>
+      </w:r>
       <w:bookmarkEnd w:id="22"/>
-      <w:r>
-        <w:t xml:space="preserve">Hello</w:t>
-      </w:r>
     </w:p>
     <w:p>
       <w:pPr>
         <w:pStyle w:val="FirstParagraph"/>
       </w:pPr>
       <w:r>
-        <w:t xml:space="preserve">I am a design technologist passionate about building products that people love.</w:t>
-      </w:r>
-      <w:r>
-        <w:t xml:space="preserve"> </w:t>
-      </w:r>
-      <w:r>
-        <w:t xml:space="preserve">I have more than 9 years of experience managing and building web and mobile products.</w:t>
+        <w:t xml:space="preserve">I’ve spent the last 10+ years exploring, building and managing digital products in both web and mobile. I believe that successful software has to be a cross-functional collaboration across all disciplines, from marketing to design to engineering.</w:t>
       </w:r>
     </w:p>
     <w:p>
@@ -77,20 +93,20 @@
         <w:pStyle w:val="Heading1"/>
       </w:pPr>
       <w:bookmarkStart w:id="23" w:name="experience"/>
+      <w:r>
+        <w:t xml:space="preserve">Experience</w:t>
+      </w:r>
       <w:bookmarkEnd w:id="23"/>
-      <w:r>
-        <w:t xml:space="preserve">Experience</w:t>
-      </w:r>
     </w:p>
     <w:p>
       <w:pPr>
         <w:pStyle w:val="Heading2"/>
       </w:pPr>
-      <w:bookmarkStart w:id="24" w:name="self-employed"/>
+      <w:bookmarkStart w:id="24" w:name="product-designer"/>
+      <w:r>
+        <w:t xml:space="preserve">Product Designer</w:t>
+      </w:r>
       <w:bookmarkEnd w:id="24"/>
-      <w:r>
-        <w:t xml:space="preserve">Self-employed</w:t>
-      </w:r>
     </w:p>
     <w:p>
       <w:pPr>
@@ -100,33 +116,26 @@
         <w:rPr>
           <w:i/>
         </w:rPr>
-        <w:t xml:space="preserve">Freelance, since May 2017</w:t>
+        <w:t xml:space="preserve">Honeycomb, since Oct 2017</w:t>
       </w:r>
     </w:p>
     <w:p>
       <w:pPr>
         <w:pStyle w:val="BodyText"/>
       </w:pPr>
-      <w:r>
-        <w:t xml:space="preserve">Worked as a design consultant for Escher Reality, a Y-Combinator backed start-up</w:t>
-      </w:r>
+      <w:hyperlink r:id="rId25">
+        <w:r>
+          <w:rPr>
+            <w:rStyle w:val="Hyperlink"/>
+          </w:rPr>
+          <w:t xml:space="preserve">Honeycomb</w:t>
+        </w:r>
+      </w:hyperlink>
       <w:r>
         <w:t xml:space="preserve"> </w:t>
       </w:r>
       <w:r>
-        <w:t xml:space="preserve">making Augmented Reality (AR) SDKs. Besides creating the brand identity, website</w:t>
-      </w:r>
-      <w:r>
-        <w:t xml:space="preserve"> </w:t>
-      </w:r>
-      <w:r>
-        <w:t xml:space="preserve">and other collateral, I designed single and multiuser AR experiences for mobile</w:t>
-      </w:r>
-      <w:r>
-        <w:t xml:space="preserve"> </w:t>
-      </w:r>
-      <w:r>
-        <w:t xml:space="preserve">using Unity showcasing the company's technology.</w:t>
+        <w:t xml:space="preserve">is a series-A funded company that makes a data visualization tool that helps software engineers diagnose problems and debug software services with production data.</w:t>
       </w:r>
     </w:p>
     <w:p>
@@ -134,36 +143,18 @@
         <w:pStyle w:val="BodyText"/>
       </w:pPr>
       <w:r>
-        <w:t xml:space="preserve">Designed and built animations for an LED matrix display (in Arduino) for a</w:t>
-      </w:r>
-      <w:r>
-        <w:t xml:space="preserve"> </w:t>
-      </w:r>
-      <w:r>
-        <w:t xml:space="preserve">start-up working on a yet-to-be launched Internet of Things (IOT) device. Worked with</w:t>
-      </w:r>
-      <w:r>
-        <w:t xml:space="preserve"> </w:t>
-      </w:r>
-      <w:r>
-        <w:t xml:space="preserve">a team of consultants to use human-centered design methods to design a business</w:t>
-      </w:r>
-      <w:r>
-        <w:t xml:space="preserve"> </w:t>
-      </w:r>
-      <w:r>
-        <w:t xml:space="preserve">strategy for a major US telecommunications company.</w:t>
+        <w:t xml:space="preserve">As the first and only designer, I established the design practice at Honeycomb. I’ve redesigned the product to be approachable and easy to use at the same time moving the product forward in a competitive marketplace. My work spans all aspect of design at the company, from planning, scoping and feature execution to marketing collaterals to design operations such as building out a visual and design system and components library.</w:t>
       </w:r>
     </w:p>
     <w:p>
       <w:pPr>
         <w:pStyle w:val="Heading2"/>
       </w:pPr>
-      <w:bookmarkStart w:id="25" w:name="co-founder-product-and-experience"/>
-      <w:bookmarkEnd w:id="25"/>
-      <w:r>
-        <w:t xml:space="preserve">Co-founder, Product and Experience</w:t>
-      </w:r>
+      <w:bookmarkStart w:id="26" w:name="co-founder"/>
+      <w:r>
+        <w:t xml:space="preserve">Co-founder</w:t>
+      </w:r>
+      <w:bookmarkEnd w:id="26"/>
     </w:p>
     <w:p>
       <w:pPr>
@@ -173,7 +164,7 @@
         <w:rPr>
           <w:i/>
         </w:rPr>
-        <w:t xml:space="preserve">Echlo, since Jan 2016</w:t>
+        <w:t xml:space="preserve">Echlo, Jan 2016 - Oct 2017</w:t>
       </w:r>
     </w:p>
     <w:p>
@@ -181,42 +172,32 @@
         <w:pStyle w:val="BodyText"/>
       </w:pPr>
       <w:r>
-        <w:t xml:space="preserve">Co-founded and developed a product on the idea that location data is always</w:t>
+        <w:t xml:space="preserve">Cofounded Echlo to explore novel scenarios with real-time and persistent location sharing within social groups. The first product we shipped was an iOS app</w:t>
       </w:r>
       <w:r>
         <w:t xml:space="preserve"> </w:t>
       </w:r>
-      <w:r>
-        <w:t xml:space="preserve">available on mobile and can be used to help people find and meet up with friends</w:t>
-      </w:r>
-      <w:r>
-        <w:t xml:space="preserve"> </w:t>
-      </w:r>
-      <w:r>
-        <w:t xml:space="preserve">and family more easily and frequently. Created the product plan, market tested</w:t>
-      </w:r>
-      <w:r>
-        <w:t xml:space="preserve"> </w:t>
-      </w:r>
-      <w:r>
-        <w:t xml:space="preserve">and iterated with a set of test users. Designed all the brand, UI and UX elements</w:t>
-      </w:r>
-      <w:r>
-        <w:t xml:space="preserve"> </w:t>
-      </w:r>
-      <w:r>
-        <w:t xml:space="preserve">and implemented the iOS and web applications.</w:t>
+      <w:hyperlink r:id="rId27">
+        <w:r>
+          <w:rPr>
+            <w:rStyle w:val="Hyperlink"/>
+          </w:rPr>
+          <w:t xml:space="preserve">Pulse</w:t>
+        </w:r>
+      </w:hyperlink>
+      <w:r>
+        <w:t xml:space="preserve">. I was responsible for product planning, brand, UI and UX concerns and implemented the iOS and web applications.</w:t>
       </w:r>
     </w:p>
     <w:p>
       <w:pPr>
         <w:pStyle w:val="Heading2"/>
       </w:pPr>
-      <w:bookmarkStart w:id="26" w:name="senior-program-manager"/>
-      <w:bookmarkEnd w:id="26"/>
+      <w:bookmarkStart w:id="28" w:name="senior-program-manager"/>
       <w:r>
         <w:t xml:space="preserve">Senior Program Manager</w:t>
       </w:r>
+      <w:bookmarkEnd w:id="28"/>
     </w:p>
     <w:p>
       <w:pPr>
@@ -234,76 +215,57 @@
         <w:pStyle w:val="BodyText"/>
       </w:pPr>
       <w:r>
-        <w:t xml:space="preserve">Product owner for all Compose-related experiences in Outlook.com. I updated and</w:t>
+        <w:t xml:space="preserve">UX product owner during the Hotmail to</w:t>
       </w:r>
       <w:r>
         <w:t xml:space="preserve"> </w:t>
       </w:r>
-      <w:r>
-        <w:t xml:space="preserve">improved the core experience with the Hotmail to Outlook.com redesign, modernized</w:t>
-      </w:r>
+      <w:hyperlink r:id="rId29">
+        <w:r>
+          <w:rPr>
+            <w:rStyle w:val="Hyperlink"/>
+          </w:rPr>
+          <w:t xml:space="preserve">Outlook.com redesign/rebrand</w:t>
+        </w:r>
+      </w:hyperlink>
       <w:r>
         <w:t xml:space="preserve"> </w:t>
       </w:r>
       <w:r>
-        <w:t xml:space="preserve">file attachments, rich text editor and added OneDrive integration. Collaborated</w:t>
+        <w:t xml:space="preserve">and was responsible for many of the features in the web UI, including compose, files, design and inbox management. The current version of the web client still retains most of the UX decisions that were made then.</w:t>
+      </w:r>
+    </w:p>
+    <w:p>
+      <w:pPr>
+        <w:pStyle w:val="BodyText"/>
+      </w:pPr>
+      <w:r>
+        <w:t xml:space="preserve">Later, I led efforts to generate new mobile app ideas for Office 365, and eventually saw the conception to ship effort of</w:t>
       </w:r>
       <w:r>
         <w:t xml:space="preserve"> </w:t>
       </w:r>
-      <w:r>
-        <w:t xml:space="preserve">with other teams to create a cross platform experience and to define the design</w:t>
-      </w:r>
-      <w:r>
-        <w:t xml:space="preserve"> </w:t>
-      </w:r>
-      <w:r>
-        <w:t xml:space="preserve">system for Microsoft online services.</w:t>
-      </w:r>
-    </w:p>
-    <w:p>
-      <w:pPr>
-        <w:pStyle w:val="BodyText"/>
-      </w:pPr>
-      <w:r>
-        <w:t xml:space="preserve">Worked on shipping new and refining existing features such as Sweep, Advanced</w:t>
-      </w:r>
-      <w:r>
-        <w:t xml:space="preserve"> </w:t>
-      </w:r>
-      <w:r>
-        <w:t xml:space="preserve">Rules, keyboard shortcuts, animations and message list selection for Outlook.com.</w:t>
-      </w:r>
-    </w:p>
-    <w:p>
-      <w:pPr>
-        <w:pStyle w:val="BodyText"/>
-      </w:pPr>
-      <w:r>
-        <w:t xml:space="preserve">Product owner for Twist, a Microsoft Garage app focused on creative communications</w:t>
-      </w:r>
-      <w:r>
-        <w:t xml:space="preserve"> </w:t>
-      </w:r>
-      <w:r>
-        <w:t xml:space="preserve">using photos. I led the effort from conception to launch, across research, design,</w:t>
-      </w:r>
-      <w:r>
-        <w:t xml:space="preserve"> </w:t>
-      </w:r>
-      <w:r>
-        <w:t xml:space="preserve">engineering, legal, voice and marketing.</w:t>
+      <w:hyperlink r:id="rId30">
+        <w:r>
+          <w:rPr>
+            <w:rStyle w:val="Hyperlink"/>
+          </w:rPr>
+          <w:t xml:space="preserve">Twist</w:t>
+        </w:r>
+      </w:hyperlink>
+      <w:r>
+        <w:t xml:space="preserve">, a Microsoft Garage app tapping into photo communications.</w:t>
       </w:r>
     </w:p>
     <w:p>
       <w:pPr>
         <w:pStyle w:val="Heading2"/>
       </w:pPr>
-      <w:bookmarkStart w:id="27" w:name="design-lead"/>
-      <w:bookmarkEnd w:id="27"/>
-      <w:r>
-        <w:t xml:space="preserve">Design Lead</w:t>
-      </w:r>
+      <w:bookmarkStart w:id="31" w:name="self-employed"/>
+      <w:r>
+        <w:t xml:space="preserve">Self-employed</w:t>
+      </w:r>
+      <w:bookmarkEnd w:id="31"/>
     </w:p>
     <w:p>
       <w:pPr>
@@ -313,7 +275,7 @@
         <w:rPr>
           <w:i/>
         </w:rPr>
-        <w:t xml:space="preserve">MHCI Capstone Project with SRI, Jan 2011 - Aug 2011</w:t>
+        <w:t xml:space="preserve">Since 2000</w:t>
       </w:r>
     </w:p>
     <w:p>
@@ -321,30 +283,46 @@
         <w:pStyle w:val="BodyText"/>
       </w:pPr>
       <w:r>
-        <w:t xml:space="preserve">Worked on a team of four MHCI students to understand how students in AP Biology</w:t>
+        <w:t xml:space="preserve">Performed design and development work for organizations of all sizes. Recent projects included consulting for</w:t>
       </w:r>
       <w:r>
         <w:t xml:space="preserve"> </w:t>
       </w:r>
-      <w:r>
-        <w:t xml:space="preserve">classes study the subject and designed an iPad app utilizing SRI's AI technology</w:t>
+      <w:hyperlink r:id="rId32">
+        <w:r>
+          <w:rPr>
+            <w:rStyle w:val="Hyperlink"/>
+          </w:rPr>
+          <w:t xml:space="preserve">Escher Reality</w:t>
+        </w:r>
+      </w:hyperlink>
+      <w:r>
+        <w:t xml:space="preserve">, an YC-funded AR startup (since acquired) where I designed single and multi-user AR experiences and authored their first AR Human Interface Guidelines. In another project for</w:t>
       </w:r>
       <w:r>
         <w:t xml:space="preserve"> </w:t>
       </w:r>
-      <w:r>
-        <w:t xml:space="preserve">to improve learning outcomes.</w:t>
+      <w:hyperlink r:id="rId33">
+        <w:r>
+          <w:rPr>
+            <w:rStyle w:val="Hyperlink"/>
+          </w:rPr>
+          <w:t xml:space="preserve">Phyn</w:t>
+        </w:r>
+      </w:hyperlink>
+      <w:r>
+        <w:t xml:space="preserve">, as part of making the device feel responsive and smart, I defined and designed the interactive animations for the device’s LED panel.</w:t>
       </w:r>
     </w:p>
     <w:p>
       <w:pPr>
         <w:pStyle w:val="Heading2"/>
       </w:pPr>
-      <w:bookmarkStart w:id="28" w:name="it-specialist"/>
-      <w:bookmarkEnd w:id="28"/>
-      <w:r>
-        <w:t xml:space="preserve">IT Specialist</w:t>
-      </w:r>
+      <w:bookmarkStart w:id="34" w:name="software-engineer"/>
+      <w:r>
+        <w:t xml:space="preserve">Software Engineer</w:t>
+      </w:r>
+      <w:bookmarkEnd w:id="34"/>
     </w:p>
     <w:p>
       <w:pPr>
@@ -362,52 +340,45 @@
         <w:pStyle w:val="BodyText"/>
       </w:pPr>
       <w:r>
-        <w:t xml:space="preserve">Worked on a custom enterprise project with the largest telecommiunications</w:t>
+        <w:t xml:space="preserve">Worked on an enterprise project for the largest</w:t>
       </w:r>
       <w:r>
         <w:t xml:space="preserve"> </w:t>
       </w:r>
-      <w:r>
-        <w:t xml:space="preserve">company in South East Asia. This includes building low-level device drivers for</w:t>
-      </w:r>
+      <w:hyperlink r:id="rId35">
+        <w:r>
+          <w:rPr>
+            <w:rStyle w:val="Hyperlink"/>
+          </w:rPr>
+          <w:t xml:space="preserve">telco company</w:t>
+        </w:r>
+      </w:hyperlink>
       <w:r>
         <w:t xml:space="preserve"> </w:t>
       </w:r>
       <w:r>
-        <w:t xml:space="preserve">kiosks, web applications to help members of staff process customer inquiries and</w:t>
-      </w:r>
-      <w:r>
-        <w:t xml:space="preserve"> </w:t>
-      </w:r>
-      <w:r>
-        <w:t xml:space="preserve">applications on kiosks that help customers self-service and check-in at the</w:t>
-      </w:r>
-      <w:r>
-        <w:t xml:space="preserve"> </w:t>
-      </w:r>
-      <w:r>
-        <w:t xml:space="preserve">business's retail locations.</w:t>
+        <w:t xml:space="preserve">in Singapore delivering ticketing flow and customer service software for both browsers and touch-screen kiosks.</w:t>
       </w:r>
     </w:p>
     <w:p>
       <w:pPr>
         <w:pStyle w:val="Heading1"/>
       </w:pPr>
-      <w:bookmarkStart w:id="29" w:name="education"/>
-      <w:bookmarkEnd w:id="29"/>
+      <w:bookmarkStart w:id="36" w:name="education"/>
       <w:r>
         <w:t xml:space="preserve">Education</w:t>
       </w:r>
+      <w:bookmarkEnd w:id="36"/>
     </w:p>
     <w:p>
       <w:pPr>
         <w:pStyle w:val="Heading2"/>
       </w:pPr>
-      <w:bookmarkStart w:id="30" w:name="masters-in-human-computer-interaction"/>
-      <w:bookmarkEnd w:id="30"/>
+      <w:bookmarkStart w:id="37" w:name="masters-in-human-computer-interaction"/>
       <w:r>
         <w:t xml:space="preserve">Masters in Human-Computer Interaction</w:t>
       </w:r>
+      <w:bookmarkEnd w:id="37"/>
     </w:p>
     <w:p>
       <w:pPr>
@@ -424,11 +395,11 @@
       <w:pPr>
         <w:pStyle w:val="Heading2"/>
       </w:pPr>
-      <w:bookmarkStart w:id="31" w:name="b.eng-honors-in-electrical-engineering"/>
-      <w:bookmarkEnd w:id="31"/>
-      <w:r>
-        <w:t xml:space="preserve">B.Eng (Honors) in Electrical Engineering</w:t>
-      </w:r>
+      <w:bookmarkStart w:id="38" w:name="b.eng-hons.-in-electrical-engineering"/>
+      <w:r>
+        <w:t xml:space="preserve">B.Eng (Hons.) in Electrical Engineering</w:t>
+      </w:r>
+      <w:bookmarkEnd w:id="38"/>
     </w:p>
     <w:p>
       <w:pPr>
@@ -441,91 +412,13 @@
         <w:t xml:space="preserve">National University of Singapore, 2008</w:t>
       </w:r>
     </w:p>
-    <w:p>
-      <w:pPr>
-        <w:pStyle w:val="Heading1"/>
-      </w:pPr>
-      <w:bookmarkStart w:id="32" w:name="awards"/>
-      <w:bookmarkEnd w:id="32"/>
-      <w:r>
-        <w:t xml:space="preserve">Awards</w:t>
-      </w:r>
-    </w:p>
-    <w:p>
-      <w:pPr>
-        <w:pStyle w:val="Heading2"/>
-      </w:pPr>
-      <w:bookmarkStart w:id="33" w:name="st-place-yahoo-hacku-at-cmu"/>
-      <w:bookmarkEnd w:id="33"/>
-      <w:r>
-        <w:t xml:space="preserve">1st place, Yahoo! HackU at CMU</w:t>
-      </w:r>
-    </w:p>
-    <w:p>
-      <w:pPr>
-        <w:pStyle w:val="FirstParagraph"/>
-      </w:pPr>
-      <w:r>
-        <w:rPr>
-          <w:i/>
-        </w:rPr>
-        <w:t xml:space="preserve">Oct 2010</w:t>
-      </w:r>
-    </w:p>
-    <w:p>
-      <w:pPr>
-        <w:pStyle w:val="Heading2"/>
-      </w:pPr>
-      <w:bookmarkStart w:id="34" w:name="st-place-microsoft-firenze-bxt-competition"/>
-      <w:bookmarkEnd w:id="34"/>
-      <w:r>
-        <w:t xml:space="preserve">1st place, Microsoft Firenze BXT competition</w:t>
-      </w:r>
-    </w:p>
-    <w:p>
-      <w:pPr>
-        <w:pStyle w:val="FirstParagraph"/>
-      </w:pPr>
-      <w:r>
-        <w:rPr>
-          <w:i/>
-        </w:rPr>
-        <w:t xml:space="preserve">March 2011</w:t>
-      </w:r>
-    </w:p>
-    <w:p>
-      <w:pPr>
-        <w:pStyle w:val="Heading1"/>
-      </w:pPr>
-      <w:bookmarkStart w:id="35" w:name="skills"/>
-      <w:bookmarkEnd w:id="35"/>
-      <w:r>
-        <w:t xml:space="preserve">Skills</w:t>
-      </w:r>
-    </w:p>
-    <w:p>
-      <w:pPr>
-        <w:pStyle w:val="FirstParagraph"/>
-      </w:pPr>
-      <w:r>
-        <w:t xml:space="preserve">Ethnographic research, human-centered design, idea generation, wireframe development,</w:t>
-      </w:r>
-      <w:r>
-        <w:t xml:space="preserve"> </w:t>
-      </w:r>
-      <w:r>
-        <w:t xml:space="preserve">visual design, usability testing, product management, prototyping (paper and digital),</w:t>
-      </w:r>
-      <w:r>
-        <w:t xml:space="preserve"> </w:t>
-      </w:r>
-      <w:r>
-        <w:t xml:space="preserve">HTML+CSS, Javascript, Swift, Objective-C, React, Java.</w:t>
-      </w:r>
-    </w:p>
     <w:sectPr/>
   </w:body>
 </w:document>
+</file>
+
+<file path=word/comments.xml><?xml version="1.0" encoding="utf-8"?>
+<w:comments xmlns:w="http://schemas.openxmlformats.org/wordprocessingml/2006/main" xmlns:m="http://schemas.openxmlformats.org/officeDocument/2006/math" xmlns:r="http://schemas.openxmlformats.org/officeDocument/2006/relationships" xmlns:o="urn:schemas-microsoft-com:office:office" xmlns:v="urn:schemas-microsoft-com:vml" xmlns:w10="urn:schemas-microsoft-com:office:word" xmlns:a="http://schemas.openxmlformats.org/drawingml/2006/main" xmlns:pic="http://schemas.openxmlformats.org/drawingml/2006/picture" xmlns:wp="http://schemas.openxmlformats.org/drawingml/2006/wordprocessingDrawing"/>
 </file>
 
 <file path=word/footnotes.xml><?xml version="1.0" encoding="utf-8"?>
@@ -549,8 +442,8 @@
 
 <file path=word/numbering.xml><?xml version="1.0" encoding="utf-8"?>
 <w:numbering xmlns:w="http://schemas.openxmlformats.org/wordprocessingml/2006/main">
-  <w:abstractNum w:abstractNumId="0">
-    <w:nsid w:val="e17f69ba"/>
+  <w:abstractNum w:abstractNumId="990">
+    <w:nsid w:val="170cd2de"/>
     <w:multiLevelType w:val="multilevel"/>
     <w:lvl w:ilvl="0">
       <w:numFmt w:val="bullet"/>
@@ -629,9 +522,31 @@
         <w:ind w:left="4800" w:hanging="480"/>
       </w:pPr>
     </w:lvl>
+    <w:lvl w:ilvl="7">
+      <w:numFmt w:val="bullet"/>
+      <w:lvlText w:val=" "/>
+      <w:lvlJc w:val="left"/>
+      <w:pPr>
+        <w:tabs>
+          <w:tab w:val="num" w:pos="5040"/>
+        </w:tabs>
+        <w:ind w:left="5520" w:hanging="480"/>
+      </w:pPr>
+    </w:lvl>
+    <w:lvl w:ilvl="8">
+      <w:numFmt w:val="bullet"/>
+      <w:lvlText w:val=" "/>
+      <w:lvlJc w:val="left"/>
+      <w:pPr>
+        <w:tabs>
+          <w:tab w:val="num" w:pos="5760"/>
+        </w:tabs>
+        <w:ind w:left="6240" w:hanging="480"/>
+      </w:pPr>
+    </w:lvl>
   </w:abstractNum>
   <w:abstractNum w:abstractNumId="990">
-    <w:nsid w:val="39d7865b"/>
+    <w:nsid w:val="2c1ae401"/>
     <w:multiLevelType w:val="multilevel"/>
     <w:lvl w:ilvl="0">
       <w:numFmt w:val="bullet"/>
@@ -710,9 +625,31 @@
         <w:ind w:left="4800" w:hanging="480"/>
       </w:pPr>
     </w:lvl>
+    <w:lvl w:ilvl="7">
+      <w:numFmt w:val="bullet"/>
+      <w:lvlText w:val=" "/>
+      <w:lvlJc w:val="left"/>
+      <w:pPr>
+        <w:tabs>
+          <w:tab w:val="num" w:pos="5040"/>
+        </w:tabs>
+        <w:ind w:left="5520" w:hanging="480"/>
+      </w:pPr>
+    </w:lvl>
+    <w:lvl w:ilvl="8">
+      <w:numFmt w:val="bullet"/>
+      <w:lvlText w:val=" "/>
+      <w:lvlJc w:val="left"/>
+      <w:pPr>
+        <w:tabs>
+          <w:tab w:val="num" w:pos="5760"/>
+        </w:tabs>
+        <w:ind w:left="6240" w:hanging="480"/>
+      </w:pPr>
+    </w:lvl>
   </w:abstractNum>
   <w:abstractNum w:abstractNumId="991">
-    <w:nsid w:val="bf9b7830"/>
+    <w:nsid w:val="ea454b4c"/>
     <w:multiLevelType w:val="multilevel"/>
     <w:lvl w:ilvl="0">
       <w:numFmt w:val="bullet"/>
@@ -791,9 +728,31 @@
         <w:ind w:left="4800" w:hanging="480"/>
       </w:pPr>
     </w:lvl>
+    <w:lvl w:ilvl="7">
+      <w:numFmt w:val="bullet"/>
+      <w:lvlText w:val="–"/>
+      <w:lvlJc w:val="left"/>
+      <w:pPr>
+        <w:tabs>
+          <w:tab w:val="num" w:pos="5040"/>
+        </w:tabs>
+        <w:ind w:left="5520" w:hanging="480"/>
+      </w:pPr>
+    </w:lvl>
+    <w:lvl w:ilvl="8">
+      <w:numFmt w:val="bullet"/>
+      <w:lvlText w:val="•"/>
+      <w:lvlJc w:val="left"/>
+      <w:pPr>
+        <w:tabs>
+          <w:tab w:val="num" w:pos="5760"/>
+        </w:tabs>
+        <w:ind w:left="6240" w:hanging="480"/>
+      </w:pPr>
+    </w:lvl>
   </w:abstractNum>
-  <w:num w:numId="1">
-    <w:abstractNumId w:val="0"/>
+  <w:num w:numId="1000">
+    <w:abstractNumId w:val="990"/>
   </w:num>
   <w:num w:numId="1000">
     <w:abstractNumId w:val="990"/>
@@ -1057,6 +1016,66 @@
       <w:szCs w:val="24"/>
     </w:rPr>
   </w:style>
+  <w:style w:type="paragraph" w:styleId="Heading7">
+    <w:name w:val="Heading 7"/>
+    <w:basedOn w:val="Normal"/>
+    <w:next w:val="BodyText"/>
+    <w:uiPriority w:val="9"/>
+    <w:unhideWhenUsed/>
+    <w:qFormat/>
+    <w:pPr>
+      <w:keepNext/>
+      <w:keepLines/>
+      <w:spacing w:before="200" w:after="0"/>
+      <w:outlineLvl w:val="6"/>
+    </w:pPr>
+    <w:rPr>
+      <w:rFonts w:asciiTheme="majorHAnsi" w:eastAsiaTheme="majorEastAsia" w:hAnsiTheme="majorHAnsi" w:cstheme="majorBidi"/>
+      <w:color w:val="4F81BD" w:themeColor="accent1"/>
+      <w:sz w:val="24"/>
+      <w:szCs w:val="24"/>
+    </w:rPr>
+  </w:style>
+  <w:style w:type="paragraph" w:styleId="Heading8">
+    <w:name w:val="Heading 8"/>
+    <w:basedOn w:val="Normal"/>
+    <w:next w:val="BodyText"/>
+    <w:uiPriority w:val="9"/>
+    <w:unhideWhenUsed/>
+    <w:qFormat/>
+    <w:pPr>
+      <w:keepNext/>
+      <w:keepLines/>
+      <w:spacing w:before="200" w:after="0"/>
+      <w:outlineLvl w:val="7"/>
+    </w:pPr>
+    <w:rPr>
+      <w:rFonts w:asciiTheme="majorHAnsi" w:eastAsiaTheme="majorEastAsia" w:hAnsiTheme="majorHAnsi" w:cstheme="majorBidi"/>
+      <w:color w:val="4F81BD" w:themeColor="accent1"/>
+      <w:sz w:val="24"/>
+      <w:szCs w:val="24"/>
+    </w:rPr>
+  </w:style>
+  <w:style w:type="paragraph" w:styleId="Heading9">
+    <w:name w:val="Heading 9"/>
+    <w:basedOn w:val="Normal"/>
+    <w:next w:val="BodyText"/>
+    <w:uiPriority w:val="9"/>
+    <w:unhideWhenUsed/>
+    <w:qFormat/>
+    <w:pPr>
+      <w:keepNext/>
+      <w:keepLines/>
+      <w:spacing w:before="200" w:after="0"/>
+      <w:outlineLvl w:val="8"/>
+    </w:pPr>
+    <w:rPr>
+      <w:rFonts w:asciiTheme="majorHAnsi" w:eastAsiaTheme="majorEastAsia" w:hAnsiTheme="majorHAnsi" w:cstheme="majorBidi"/>
+      <w:color w:val="4F81BD" w:themeColor="accent1"/>
+      <w:sz w:val="24"/>
+      <w:szCs w:val="24"/>
+    </w:rPr>
+  </w:style>
   <w:style w:type="paragraph" w:styleId="BlockText">
     <w:name w:val="Block Text"/>
     <w:basedOn w:val="BodyText"/>
@@ -1088,8 +1107,9 @@
     <w:semiHidden/>
     <w:unhideWhenUsed/>
   </w:style>
-  <w:style w:type="table" w:default="1" w:styleId="TableNormal">
-    <w:name w:val="Normal Table"/>
+  <w:style w:type="table" w:default="1" w:styleId="Table">
+    <w:name w:val="Table"/>
+    <w:basedOn w:val="TableNormal"/>
     <w:semiHidden/>
     <w:unhideWhenUsed/>
     <w:qFormat/>
@@ -1146,8 +1166,8 @@
     <w:name w:val="Figure"/>
     <w:basedOn w:val="Normal"/>
   </w:style>
-  <w:style w:type="paragraph" w:customStyle="1" w:styleId="FigureWithCaption">
-    <w:name w:val="Figure with Caption"/>
+  <w:style w:type="paragraph" w:customStyle="1" w:styleId="CaptionedFigure">
+    <w:name w:val="Captioned Figure"/>
     <w:basedOn w:val="Figure"/>
     <w:pPr>
       <w:keepNext/>

</xml_diff>

<commit_message>
Update November 18 2018
</commit_message>
<xml_diff>
--- a/output/resume.docx
+++ b/output/resume.docx
@@ -61,7 +61,7 @@
       <w:r>
         <w:t xml:space="preserve"> </w:t>
       </w:r>
-      <w:hyperlink r:id="rId21">
+      <w:hyperlink r:id="rId22">
         <w:r>
           <w:rPr>
             <w:rStyle w:val="Hyperlink"/>
@@ -74,39 +74,39 @@
       <w:pPr>
         <w:pStyle w:val="Heading1"/>
       </w:pPr>
-      <w:bookmarkStart w:id="22" w:name="hello"/>
+      <w:bookmarkStart w:id="23" w:name="hello"/>
       <w:r>
         <w:t xml:space="preserve">Hello</w:t>
       </w:r>
-      <w:bookmarkEnd w:id="22"/>
+      <w:bookmarkEnd w:id="23"/>
     </w:p>
     <w:p>
       <w:pPr>
         <w:pStyle w:val="FirstParagraph"/>
       </w:pPr>
       <w:r>
-        <w:t xml:space="preserve">I’ve spent the last 10+ years exploring, building and managing digital products in both web and mobile. I believe that successful software has to be a cross-functional collaboration across all disciplines, from marketing to design to engineering.</w:t>
+        <w:t xml:space="preserve">I’ve spent 10+ years managing, building, and launching web and mobile products. I believe successful software comes from empathy, iteration, and cross-functional collaboration.</w:t>
       </w:r>
     </w:p>
     <w:p>
       <w:pPr>
         <w:pStyle w:val="Heading1"/>
       </w:pPr>
-      <w:bookmarkStart w:id="23" w:name="experience"/>
+      <w:bookmarkStart w:id="24" w:name="experience"/>
       <w:r>
         <w:t xml:space="preserve">Experience</w:t>
       </w:r>
-      <w:bookmarkEnd w:id="23"/>
+      <w:bookmarkEnd w:id="24"/>
     </w:p>
     <w:p>
       <w:pPr>
         <w:pStyle w:val="Heading2"/>
       </w:pPr>
-      <w:bookmarkStart w:id="24" w:name="product-designer"/>
-      <w:r>
-        <w:t xml:space="preserve">Product Designer</w:t>
-      </w:r>
-      <w:bookmarkEnd w:id="24"/>
+      <w:bookmarkStart w:id="25" w:name="product-designer-1st-design-hire"/>
+      <w:r>
+        <w:t xml:space="preserve">Product Designer (1st Design Hire)</w:t>
+      </w:r>
+      <w:bookmarkEnd w:id="25"/>
     </w:p>
     <w:p>
       <w:pPr>
@@ -123,7 +123,7 @@
       <w:pPr>
         <w:pStyle w:val="BodyText"/>
       </w:pPr>
-      <w:hyperlink r:id="rId25">
+      <w:hyperlink r:id="rId26">
         <w:r>
           <w:rPr>
             <w:rStyle w:val="Hyperlink"/>
@@ -135,7 +135,7 @@
         <w:t xml:space="preserve"> </w:t>
       </w:r>
       <w:r>
-        <w:t xml:space="preserve">is a series-A funded company that makes a data visualization tool that helps software engineers diagnose problems and debug software services with production data.</w:t>
+        <w:t xml:space="preserve">is a data viz and ops tool for developers debugging software services in production.</w:t>
       </w:r>
     </w:p>
     <w:p>
@@ -143,18 +143,18 @@
         <w:pStyle w:val="BodyText"/>
       </w:pPr>
       <w:r>
-        <w:t xml:space="preserve">As the first and only designer, I established the design practice at Honeycomb. I’ve redesigned the product to be approachable and easy to use at the same time moving the product forward in a competitive marketplace. My work spans all aspect of design at the company, from planning, scoping and feature execution to marketing collaterals to design operations such as building out a visual and design system and components library.</w:t>
+        <w:t xml:space="preserve">As the first and only designer, I established Design at Honeycomb. My key contribution is making a developer focused product approachable and easy to use while making competitive and strategic product advancements. This requires being empathetic to developers, understanding the market, and shaping the product around complex tooling and workflows. My work spans across the company, from planning, scoping, and feature execution to brand to visual patterns and component libraries.</w:t>
       </w:r>
     </w:p>
     <w:p>
       <w:pPr>
         <w:pStyle w:val="Heading2"/>
       </w:pPr>
-      <w:bookmarkStart w:id="26" w:name="co-founder"/>
-      <w:r>
-        <w:t xml:space="preserve">Co-founder</w:t>
-      </w:r>
-      <w:bookmarkEnd w:id="26"/>
+      <w:bookmarkStart w:id="27" w:name="ceo-co-founder"/>
+      <w:r>
+        <w:t xml:space="preserve">CEO &amp; Co-founder</w:t>
+      </w:r>
+      <w:bookmarkEnd w:id="27"/>
     </w:p>
     <w:p>
       <w:pPr>
@@ -172,12 +172,12 @@
         <w:pStyle w:val="BodyText"/>
       </w:pPr>
       <w:r>
-        <w:t xml:space="preserve">Cofounded Echlo to explore novel scenarios with real-time and persistent location sharing within social groups. The first product we shipped was an iOS app</w:t>
+        <w:t xml:space="preserve">Cofounded Echlo to make advancements in the real-time, persistent, location sharing space. Our first product is</w:t>
       </w:r>
       <w:r>
         <w:t xml:space="preserve"> </w:t>
       </w:r>
-      <w:hyperlink r:id="rId27">
+      <w:hyperlink r:id="rId28">
         <w:r>
           <w:rPr>
             <w:rStyle w:val="Hyperlink"/>
@@ -186,18 +186,18 @@
         </w:r>
       </w:hyperlink>
       <w:r>
-        <w:t xml:space="preserve">. I was responsible for product planning, brand, UI and UX concerns and implemented the iOS and web applications.</w:t>
+        <w:t xml:space="preserve">. I built the product plan, brand, UI and UX from scratch, marketing and implemented the iOS and web app in Swift and React.</w:t>
       </w:r>
     </w:p>
     <w:p>
       <w:pPr>
         <w:pStyle w:val="Heading2"/>
       </w:pPr>
-      <w:bookmarkStart w:id="28" w:name="senior-program-manager"/>
-      <w:r>
-        <w:t xml:space="preserve">Senior Program Manager</w:t>
-      </w:r>
-      <w:bookmarkEnd w:id="28"/>
+      <w:bookmarkStart w:id="29" w:name="senior-pm-product-ux"/>
+      <w:r>
+        <w:t xml:space="preserve">Senior PM (Product &amp; UX)</w:t>
+      </w:r>
+      <w:bookmarkEnd w:id="29"/>
     </w:p>
     <w:p>
       <w:pPr>
@@ -215,12 +215,12 @@
         <w:pStyle w:val="BodyText"/>
       </w:pPr>
       <w:r>
-        <w:t xml:space="preserve">UX product owner during the Hotmail to</w:t>
+        <w:t xml:space="preserve">Product owner during the Hotmail to</w:t>
       </w:r>
       <w:r>
         <w:t xml:space="preserve"> </w:t>
       </w:r>
-      <w:hyperlink r:id="rId29">
+      <w:hyperlink r:id="rId30">
         <w:r>
           <w:rPr>
             <w:rStyle w:val="Hyperlink"/>
@@ -240,12 +240,12 @@
         <w:pStyle w:val="BodyText"/>
       </w:pPr>
       <w:r>
-        <w:t xml:space="preserve">Later, I led efforts to generate new mobile app ideas for Office 365, and eventually saw the conception to ship effort of</w:t>
+        <w:t xml:space="preserve">Later, I led efforts to research and generate new mobile app ideas for Office 365. From that came</w:t>
       </w:r>
       <w:r>
         <w:t xml:space="preserve"> </w:t>
       </w:r>
-      <w:hyperlink r:id="rId30">
+      <w:hyperlink r:id="rId31">
         <w:r>
           <w:rPr>
             <w:rStyle w:val="Hyperlink"/>
@@ -254,18 +254,64 @@
         </w:r>
       </w:hyperlink>
       <w:r>
-        <w:t xml:space="preserve">, a Microsoft Garage app tapping into photo communications.</w:t>
+        <w:t xml:space="preserve">, an exploration into social photo communications. I drove the planning, roadmap, and vision, partnering with stakeholders to bring the product from conception to launch.</w:t>
       </w:r>
     </w:p>
     <w:p>
       <w:pPr>
         <w:pStyle w:val="Heading2"/>
       </w:pPr>
-      <w:bookmarkStart w:id="31" w:name="self-employed"/>
+      <w:bookmarkStart w:id="32" w:name="software-engineer"/>
+      <w:r>
+        <w:t xml:space="preserve">Software Engineer</w:t>
+      </w:r>
+      <w:bookmarkEnd w:id="32"/>
+    </w:p>
+    <w:p>
+      <w:pPr>
+        <w:pStyle w:val="FirstParagraph"/>
+      </w:pPr>
+      <w:r>
+        <w:rPr>
+          <w:i/>
+        </w:rPr>
+        <w:t xml:space="preserve">IBM, Aug 2008 - July 2010</w:t>
+      </w:r>
+    </w:p>
+    <w:p>
+      <w:pPr>
+        <w:pStyle w:val="BodyText"/>
+      </w:pPr>
+      <w:r>
+        <w:t xml:space="preserve">Designed and built software in C++, Java and JS on an enterprise project for the largest</w:t>
+      </w:r>
+      <w:r>
+        <w:t xml:space="preserve"> </w:t>
+      </w:r>
+      <w:hyperlink r:id="rId33">
+        <w:r>
+          <w:rPr>
+            <w:rStyle w:val="Hyperlink"/>
+          </w:rPr>
+          <w:t xml:space="preserve">telco company</w:t>
+        </w:r>
+      </w:hyperlink>
+      <w:r>
+        <w:t xml:space="preserve"> </w:t>
+      </w:r>
+      <w:r>
+        <w:t xml:space="preserve">in Singapore delivering ticketing flow and customer service software for both browsers and touch-screen kiosks.</w:t>
+      </w:r>
+    </w:p>
+    <w:p>
+      <w:pPr>
+        <w:pStyle w:val="Heading2"/>
+      </w:pPr>
+      <w:bookmarkStart w:id="34" w:name="self-employed"/>
       <w:r>
         <w:t xml:space="preserve">Self-employed</w:t>
       </w:r>
-      <w:bookmarkEnd w:id="31"/>
+      <w:bookmarkEnd w:id="34"/>
     </w:p>
     <w:p>
       <w:pPr>
@@ -283,12 +329,12 @@
         <w:pStyle w:val="BodyText"/>
       </w:pPr>
       <w:r>
-        <w:t xml:space="preserve">Performed design and development work for organizations of all sizes. Recent projects included consulting for</w:t>
+        <w:t xml:space="preserve">Executed design, development and strategy work for organizations of all sizes. Recent projects included consulting for</w:t>
       </w:r>
       <w:r>
         <w:t xml:space="preserve"> </w:t>
       </w:r>
-      <w:hyperlink r:id="rId32">
+      <w:hyperlink r:id="rId35">
         <w:r>
           <w:rPr>
             <w:rStyle w:val="Hyperlink"/>
@@ -297,12 +343,12 @@
         </w:r>
       </w:hyperlink>
       <w:r>
-        <w:t xml:space="preserve">, an YC-funded AR startup (since acquired) where I designed single and multi-user AR experiences and authored their first AR Human Interface Guidelines. In another project for</w:t>
+        <w:t xml:space="preserve">, a YC-funded Augmented Reality (AR) startup (since acquired) where I designed and built single and multi-user AR experiences in Unity and authored their first AR Human Interface Guidelines. In another project for</w:t>
       </w:r>
       <w:r>
         <w:t xml:space="preserve"> </w:t>
       </w:r>
-      <w:hyperlink r:id="rId33">
+      <w:hyperlink r:id="rId36">
         <w:r>
           <w:rPr>
             <w:rStyle w:val="Hyperlink"/>
@@ -311,74 +357,28 @@
         </w:r>
       </w:hyperlink>
       <w:r>
-        <w:t xml:space="preserve">, as part of making the device feel responsive and smart, I defined and designed the interactive animations for the device’s LED panel.</w:t>
-      </w:r>
+        <w:t xml:space="preserve">, I planned and designed the UI (through a 13x3 LED matrix) for the flagship device and built the corresponding animations.</w:t>
+      </w:r>
+    </w:p>
+    <w:p>
+      <w:pPr>
+        <w:pStyle w:val="Heading1"/>
+      </w:pPr>
+      <w:bookmarkStart w:id="37" w:name="education"/>
+      <w:r>
+        <w:t xml:space="preserve">Education</w:t>
+      </w:r>
+      <w:bookmarkEnd w:id="37"/>
     </w:p>
     <w:p>
       <w:pPr>
         <w:pStyle w:val="Heading2"/>
       </w:pPr>
-      <w:bookmarkStart w:id="34" w:name="software-engineer"/>
-      <w:r>
-        <w:t xml:space="preserve">Software Engineer</w:t>
-      </w:r>
-      <w:bookmarkEnd w:id="34"/>
-    </w:p>
-    <w:p>
-      <w:pPr>
-        <w:pStyle w:val="FirstParagraph"/>
-      </w:pPr>
-      <w:r>
-        <w:rPr>
-          <w:i/>
-        </w:rPr>
-        <w:t xml:space="preserve">IBM, Aug 2008 - July 2010</w:t>
-      </w:r>
-    </w:p>
-    <w:p>
-      <w:pPr>
-        <w:pStyle w:val="BodyText"/>
-      </w:pPr>
-      <w:r>
-        <w:t xml:space="preserve">Worked on an enterprise project for the largest</w:t>
-      </w:r>
-      <w:r>
-        <w:t xml:space="preserve"> </w:t>
-      </w:r>
-      <w:hyperlink r:id="rId35">
-        <w:r>
-          <w:rPr>
-            <w:rStyle w:val="Hyperlink"/>
-          </w:rPr>
-          <w:t xml:space="preserve">telco company</w:t>
-        </w:r>
-      </w:hyperlink>
-      <w:r>
-        <w:t xml:space="preserve"> </w:t>
-      </w:r>
-      <w:r>
-        <w:t xml:space="preserve">in Singapore delivering ticketing flow and customer service software for both browsers and touch-screen kiosks.</w:t>
-      </w:r>
-    </w:p>
-    <w:p>
-      <w:pPr>
-        <w:pStyle w:val="Heading1"/>
-      </w:pPr>
-      <w:bookmarkStart w:id="36" w:name="education"/>
-      <w:r>
-        <w:t xml:space="preserve">Education</w:t>
-      </w:r>
-      <w:bookmarkEnd w:id="36"/>
-    </w:p>
-    <w:p>
-      <w:pPr>
-        <w:pStyle w:val="Heading2"/>
-      </w:pPr>
-      <w:bookmarkStart w:id="37" w:name="masters-in-human-computer-interaction"/>
+      <w:bookmarkStart w:id="38" w:name="masters-in-human-computer-interaction"/>
       <w:r>
         <w:t xml:space="preserve">Masters in Human-Computer Interaction</w:t>
       </w:r>
-      <w:bookmarkEnd w:id="37"/>
+      <w:bookmarkEnd w:id="38"/>
     </w:p>
     <w:p>
       <w:pPr>
@@ -395,11 +395,11 @@
       <w:pPr>
         <w:pStyle w:val="Heading2"/>
       </w:pPr>
-      <w:bookmarkStart w:id="38" w:name="b.eng-hons.-in-electrical-engineering"/>
+      <w:bookmarkStart w:id="39" w:name="b.eng-hons.-in-electrical-engineering"/>
       <w:r>
         <w:t xml:space="preserve">B.Eng (Hons.) in Electrical Engineering</w:t>
       </w:r>
-      <w:bookmarkEnd w:id="38"/>
+      <w:bookmarkEnd w:id="39"/>
     </w:p>
     <w:p>
       <w:pPr>

</xml_diff>

<commit_message>
Updated resume to bullet points
</commit_message>
<xml_diff>
--- a/output/resume.docx
+++ b/output/resume.docx
@@ -85,7 +85,7 @@
         <w:pStyle w:val="FirstParagraph"/>
       </w:pPr>
       <w:r>
-        <w:t xml:space="preserve">I’ve spent 10+ years managing, building, and launching web and mobile products. I believe successful software comes from empathy, iteration, and cross-functional collaboration.</w:t>
+        <w:t xml:space="preserve">I’ve spent 10+ years managing, building, and launching web and mobile products. I believe successful products comes from user empathy, market positioning, and cross-functional collaboration.</w:t>
       </w:r>
     </w:p>
     <w:p>
@@ -135,15 +135,91 @@
         <w:t xml:space="preserve"> </w:t>
       </w:r>
       <w:r>
-        <w:t xml:space="preserve">is a data viz and ops tool for developers debugging software services in production.</w:t>
-      </w:r>
-    </w:p>
-    <w:p>
-      <w:pPr>
-        <w:pStyle w:val="BodyText"/>
-      </w:pPr>
-      <w:r>
-        <w:t xml:space="preserve">As the first and only designer, I established Design at Honeycomb. My key contribution is making a developer focused product approachable and easy to use while making competitive and strategic product advancements. This requires being empathetic to developers, understanding the market, and shaping the product around complex tooling and workflows. My work spans across the company, from planning, scoping, and feature execution to brand to visual patterns and component libraries.</w:t>
+        <w:t xml:space="preserve">is a data visualization devops tool for developers to debug software services in production.</w:t>
+      </w:r>
+    </w:p>
+    <w:p>
+      <w:pPr>
+        <w:pStyle w:val="Compact"/>
+        <w:numPr>
+          <w:numId w:val="1002"/>
+          <w:ilvl w:val="0"/>
+        </w:numPr>
+      </w:pPr>
+      <w:r>
+        <w:t xml:space="preserve">Established design function for a technically-oriented, developed focused product. Led brand and product design vision, and collaborated with engineering and go-to-market teams on design support, feature launches, and working processes.</w:t>
+      </w:r>
+    </w:p>
+    <w:p>
+      <w:pPr>
+        <w:pStyle w:val="Compact"/>
+        <w:numPr>
+          <w:numId w:val="1002"/>
+          <w:ilvl w:val="0"/>
+        </w:numPr>
+      </w:pPr>
+      <w:r>
+        <w:t xml:space="preserve">Redesigned entire product for competitive and strategic advancements by listening to developers and analyzing the market. Users found the new design</w:t>
+      </w:r>
+      <w:r>
+        <w:t xml:space="preserve"> </w:t>
+      </w:r>
+      <w:r>
+        <w:t xml:space="preserve">“</w:t>
+      </w:r>
+      <w:r>
+        <w:t xml:space="preserve">clean</w:t>
+      </w:r>
+      <w:r>
+        <w:t xml:space="preserve">”</w:t>
+      </w:r>
+      <w:r>
+        <w:t xml:space="preserve"> </w:t>
+      </w:r>
+      <w:r>
+        <w:t xml:space="preserve">and</w:t>
+      </w:r>
+      <w:r>
+        <w:t xml:space="preserve"> </w:t>
+      </w:r>
+      <w:r>
+        <w:t xml:space="preserve">“</w:t>
+      </w:r>
+      <w:r>
+        <w:t xml:space="preserve">easy to use</w:t>
+      </w:r>
+      <w:r>
+        <w:t xml:space="preserve">”</w:t>
+      </w:r>
+      <w:r>
+        <w:t xml:space="preserve"> </w:t>
+      </w:r>
+      <w:r>
+        <w:t xml:space="preserve">despite complex workflows.</w:t>
+      </w:r>
+    </w:p>
+    <w:p>
+      <w:pPr>
+        <w:pStyle w:val="Compact"/>
+        <w:numPr>
+          <w:numId w:val="1002"/>
+          <w:ilvl w:val="0"/>
+        </w:numPr>
+      </w:pPr>
+      <w:r>
+        <w:t xml:space="preserve">Revamped user onboarding experiences, leading to reduced time to first value for new trials.</w:t>
+      </w:r>
+    </w:p>
+    <w:p>
+      <w:pPr>
+        <w:pStyle w:val="Compact"/>
+        <w:numPr>
+          <w:numId w:val="1002"/>
+          <w:ilvl w:val="0"/>
+        </w:numPr>
+      </w:pPr>
+      <w:r>
+        <w:t xml:space="preserve">Built credibility and brand equity with audiences making strategic advances in brand and visual design.</w:t>
       </w:r>
     </w:p>
     <w:p>
@@ -172,10 +248,7 @@
         <w:pStyle w:val="BodyText"/>
       </w:pPr>
       <w:r>
-        <w:t xml:space="preserve">Cofounded Echlo to make advancements in the real-time, persistent, location sharing space. Our first product is</w:t>
-      </w:r>
-      <w:r>
-        <w:t xml:space="preserve"> </w:t>
+        <w:t xml:space="preserve">Echlo was an exploration into productizing real-time geolocation. Our first app was  </w:t>
       </w:r>
       <w:hyperlink r:id="rId28">
         <w:r>
@@ -186,7 +259,31 @@
         </w:r>
       </w:hyperlink>
       <w:r>
-        <w:t xml:space="preserve">. I built the product plan, brand, UI and UX from scratch, marketing and implemented the iOS and web app in Swift and React.</w:t>
+        <w:t xml:space="preserve">.</w:t>
+      </w:r>
+    </w:p>
+    <w:p>
+      <w:pPr>
+        <w:pStyle w:val="Compact"/>
+        <w:numPr>
+          <w:numId w:val="1003"/>
+          <w:ilvl w:val="0"/>
+        </w:numPr>
+      </w:pPr>
+      <w:r>
+        <w:t xml:space="preserve">Designed, built and launched a multi-user, concurrent, persistent, location sharing mobile and web app in Swift and React. The app was designed to be always on with minimal battery use. We achieved this using multiple strategies to acquire and cache the most useful, least expensive location.</w:t>
+      </w:r>
+    </w:p>
+    <w:p>
+      <w:pPr>
+        <w:pStyle w:val="Compact"/>
+        <w:numPr>
+          <w:numId w:val="1003"/>
+          <w:ilvl w:val="0"/>
+        </w:numPr>
+      </w:pPr>
+      <w:r>
+        <w:t xml:space="preserve">Guided the product strategy from initial conception to later market search efforts by talking to users and tracking user engagement metrics.</w:t>
       </w:r>
     </w:p>
     <w:p>
@@ -212,38 +309,73 @@
     </w:p>
     <w:p>
       <w:pPr>
-        <w:pStyle w:val="BodyText"/>
-      </w:pPr>
-      <w:r>
-        <w:t xml:space="preserve">Product owner during the Hotmail to</w:t>
-      </w:r>
-      <w:r>
-        <w:t xml:space="preserve"> </w:t>
+        <w:pStyle w:val="Compact"/>
+        <w:numPr>
+          <w:numId w:val="1004"/>
+          <w:ilvl w:val="0"/>
+        </w:numPr>
+      </w:pPr>
+      <w:r>
+        <w:t xml:space="preserve">Core member of the PM team working on Microsoft’s consumer email service for 300M+ users.</w:t>
+      </w:r>
+    </w:p>
+    <w:p>
+      <w:pPr>
+        <w:pStyle w:val="Compact"/>
+        <w:numPr>
+          <w:numId w:val="1004"/>
+          <w:ilvl w:val="0"/>
+        </w:numPr>
+      </w:pPr>
+      <w:r>
+        <w:t xml:space="preserve">Worked on the Hotmail to  </w:t>
       </w:r>
       <w:hyperlink r:id="rId30">
         <w:r>
           <w:rPr>
             <w:rStyle w:val="Hyperlink"/>
           </w:rPr>
-          <w:t xml:space="preserve">Outlook.com redesign/rebrand</w:t>
+          <w:t xml:space="preserve">Outlook.com redesign</w:t>
         </w:r>
       </w:hyperlink>
       <w:r>
-        <w:t xml:space="preserve"> </w:t>
-      </w:r>
-      <w:r>
-        <w:t xml:space="preserve">and was responsible for many of the features in the web UI, including compose, files, design and inbox management. The current version of the web client still retains most of the UX decisions that were made then.</w:t>
-      </w:r>
-    </w:p>
-    <w:p>
-      <w:pPr>
-        <w:pStyle w:val="BodyText"/>
-      </w:pPr>
-      <w:r>
-        <w:t xml:space="preserve">Later, I led efforts to research and generate new mobile app ideas for Office 365. From that came</w:t>
-      </w:r>
-      <w:r>
-        <w:t xml:space="preserve"> </w:t>
+        <w:t xml:space="preserve">. Responsible for web mail features, including compose, files, design and inbox management, which UX elements are still retained in today’s versions.</w:t>
+      </w:r>
+    </w:p>
+    <w:p>
+      <w:pPr>
+        <w:pStyle w:val="Compact"/>
+        <w:numPr>
+          <w:numId w:val="1004"/>
+          <w:ilvl w:val="0"/>
+        </w:numPr>
+      </w:pPr>
+      <w:r>
+        <w:t xml:space="preserve">Unified Microsoft mail UX through collaborations across teams and organizations.</w:t>
+      </w:r>
+    </w:p>
+    <w:p>
+      <w:pPr>
+        <w:pStyle w:val="Compact"/>
+        <w:numPr>
+          <w:numId w:val="1004"/>
+          <w:ilvl w:val="0"/>
+        </w:numPr>
+      </w:pPr>
+      <w:r>
+        <w:t xml:space="preserve">Led efforts to research, generate and develop mobile strategy and app ideas in an executive push for more mobile presence in Office 365.</w:t>
+      </w:r>
+    </w:p>
+    <w:p>
+      <w:pPr>
+        <w:pStyle w:val="Compact"/>
+        <w:numPr>
+          <w:numId w:val="1004"/>
+          <w:ilvl w:val="0"/>
+        </w:numPr>
+      </w:pPr>
+      <w:r>
+        <w:t xml:space="preserve">Led end-to-end product effort and engineering team for  </w:t>
       </w:r>
       <w:hyperlink r:id="rId31">
         <w:r>
@@ -254,7 +386,7 @@
         </w:r>
       </w:hyperlink>
       <w:r>
-        <w:t xml:space="preserve">, an exploration into social photo communications. I drove the planning, roadmap, and vision, partnering with stakeholders to bring the product from conception to launch.</w:t>
+        <w:t xml:space="preserve">. This was a labs project to explore fun, social photo communications. Drove research, planning, roadmap, and vision, partnering with stakeholders to bring the product from conception to launch in the app store.</w:t>
       </w:r>
     </w:p>
     <w:p>
@@ -280,13 +412,14 @@
     </w:p>
     <w:p>
       <w:pPr>
-        <w:pStyle w:val="BodyText"/>
-      </w:pPr>
-      <w:r>
-        <w:t xml:space="preserve">Designed and built software in C++, Java and JS on an enterprise project for the largest</w:t>
-      </w:r>
-      <w:r>
-        <w:t xml:space="preserve"> </w:t>
+        <w:pStyle w:val="Compact"/>
+        <w:numPr>
+          <w:numId w:val="1005"/>
+          <w:ilvl w:val="0"/>
+        </w:numPr>
+      </w:pPr>
+      <w:r>
+        <w:t xml:space="preserve">Designed and built software in C++, Java and JS on project for the largest   </w:t>
       </w:r>
       <w:hyperlink r:id="rId33">
         <w:r>
@@ -300,7 +433,7 @@
         <w:t xml:space="preserve"> </w:t>
       </w:r>
       <w:r>
-        <w:t xml:space="preserve">in Singapore delivering ticketing flow and customer service software for both browsers and touch-screen kiosks.</w:t>
+        <w:t xml:space="preserve">in Singapore delivering software for browsers and touch-screen kiosks in the flagship store.</w:t>
       </w:r>
     </w:p>
     <w:p>
@@ -329,7 +462,19 @@
         <w:pStyle w:val="BodyText"/>
       </w:pPr>
       <w:r>
-        <w:t xml:space="preserve">Executed design, development and strategy work for organizations of all sizes. Recent projects included consulting for</w:t>
+        <w:t xml:space="preserve">I executed design, development, and strategy work for clients of all sizes. Recent projects include:</w:t>
+      </w:r>
+    </w:p>
+    <w:p>
+      <w:pPr>
+        <w:pStyle w:val="Compact"/>
+        <w:numPr>
+          <w:numId w:val="1006"/>
+          <w:ilvl w:val="0"/>
+        </w:numPr>
+      </w:pPr>
+      <w:r>
+        <w:t xml:space="preserve">Consulted for</w:t>
       </w:r>
       <w:r>
         <w:t xml:space="preserve"> </w:t>
@@ -343,10 +488,19 @@
         </w:r>
       </w:hyperlink>
       <w:r>
-        <w:t xml:space="preserve">, a YC-funded Augmented Reality (AR) startup (since acquired) where I designed and built single and multi-user AR experiences in Unity and authored their first AR Human Interface Guidelines. In another project for</w:t>
-      </w:r>
-      <w:r>
-        <w:t xml:space="preserve"> </w:t>
+        <w:t xml:space="preserve">, a YC-funded Augmented Reality (AR) startup (acquired). Designed logo, built single and multi-user AR experiences in Unity and authored AR Human Interface Guidelines.</w:t>
+      </w:r>
+    </w:p>
+    <w:p>
+      <w:pPr>
+        <w:pStyle w:val="Compact"/>
+        <w:numPr>
+          <w:numId w:val="1006"/>
+          <w:ilvl w:val="0"/>
+        </w:numPr>
+      </w:pPr>
+      <w:r>
+        <w:t xml:space="preserve">Designed and built a UI spec through a 13x3 LED matrix for the smart water IOT company  </w:t>
       </w:r>
       <w:hyperlink r:id="rId36">
         <w:r>
@@ -357,7 +511,7 @@
         </w:r>
       </w:hyperlink>
       <w:r>
-        <w:t xml:space="preserve">, I planned and designed the UI (through a 13x3 LED matrix) for the flagship device and built the corresponding animations.</w:t>
+        <w:t xml:space="preserve">.</w:t>
       </w:r>
     </w:p>
     <w:p>
@@ -389,6 +543,14 @@
           <w:i/>
         </w:rPr>
         <w:t xml:space="preserve">Carnegie-Mellon University, 2011</w:t>
+      </w:r>
+    </w:p>
+    <w:p>
+      <w:pPr>
+        <w:pStyle w:val="BodyText"/>
+      </w:pPr>
+      <w:r>
+        <w:t xml:space="preserve">1st place, Microsoft Firenze BXT competition. 1st place, Yahoo! HackU CMU.</w:t>
       </w:r>
     </w:p>
     <w:p>
@@ -758,6 +920,21 @@
     <w:abstractNumId w:val="990"/>
   </w:num>
   <w:num w:numId="1001">
+    <w:abstractNumId w:val="991"/>
+  </w:num>
+  <w:num w:numId="1002">
+    <w:abstractNumId w:val="991"/>
+  </w:num>
+  <w:num w:numId="1003">
+    <w:abstractNumId w:val="991"/>
+  </w:num>
+  <w:num w:numId="1004">
+    <w:abstractNumId w:val="991"/>
+  </w:num>
+  <w:num w:numId="1005">
+    <w:abstractNumId w:val="991"/>
+  </w:num>
+  <w:num w:numId="1006">
     <w:abstractNumId w:val="991"/>
   </w:num>
 </w:numbering>

</xml_diff>

<commit_message>
Further tweaks to the resume
</commit_message>
<xml_diff>
--- a/output/resume.docx
+++ b/output/resume.docx
@@ -21,7 +21,24 @@
         </w:numPr>
       </w:pPr>
       <w:r>
-        <w:t xml:space="preserve">johncch@outlook.com / +1 (412) 519-2749</w:t>
+        <w:t xml:space="preserve">c:</w:t>
+      </w:r>
+      <w:r>
+        <w:t xml:space="preserve"> </w:t>
+      </w:r>
+      <w:hyperlink r:id="rId21">
+        <w:r>
+          <w:rPr>
+            <w:rStyle w:val="Hyperlink"/>
+          </w:rPr>
+          <w:t xml:space="preserve">johncch@outlook.com</w:t>
+        </w:r>
+      </w:hyperlink>
+      <w:r>
+        <w:t xml:space="preserve"> </w:t>
+      </w:r>
+      <w:r>
+        <w:t xml:space="preserve">/ +1 (412) 519-2749</w:t>
       </w:r>
     </w:p>
     <w:p>
@@ -33,12 +50,12 @@
         </w:numPr>
       </w:pPr>
       <w:r>
-        <w:t xml:space="preserve">www:</w:t>
+        <w:t xml:space="preserve">w:</w:t>
       </w:r>
       <w:r>
         <w:t xml:space="preserve"> </w:t>
       </w:r>
-      <w:hyperlink r:id="rId21">
+      <w:hyperlink r:id="rId22">
         <w:r>
           <w:rPr>
             <w:rStyle w:val="Hyperlink"/>
@@ -56,12 +73,12 @@
         </w:numPr>
       </w:pPr>
       <w:r>
-        <w:t xml:space="preserve">gh:</w:t>
+        <w:t xml:space="preserve">g:</w:t>
       </w:r>
       <w:r>
         <w:t xml:space="preserve"> </w:t>
       </w:r>
-      <w:hyperlink r:id="rId22">
+      <w:hyperlink r:id="rId23">
         <w:r>
           <w:rPr>
             <w:rStyle w:val="Hyperlink"/>
@@ -74,39 +91,39 @@
       <w:pPr>
         <w:pStyle w:val="Heading1"/>
       </w:pPr>
-      <w:bookmarkStart w:id="23" w:name="hello"/>
+      <w:bookmarkStart w:id="24" w:name="hello"/>
       <w:r>
         <w:t xml:space="preserve">Hello</w:t>
       </w:r>
-      <w:bookmarkEnd w:id="23"/>
+      <w:bookmarkEnd w:id="24"/>
     </w:p>
     <w:p>
       <w:pPr>
         <w:pStyle w:val="FirstParagraph"/>
       </w:pPr>
       <w:r>
-        <w:t xml:space="preserve">I’ve spent 10+ years managing, building, and launching web and mobile products. I believe successful products comes from user empathy, market positioning, and cross-functional collaboration.</w:t>
+        <w:t xml:space="preserve">I’ve spent 10+ years managing, building, and launching web and mobile products. I believe successful products come from user empathy, market positioning, and cross-functional collaboration.</w:t>
       </w:r>
     </w:p>
     <w:p>
       <w:pPr>
         <w:pStyle w:val="Heading1"/>
       </w:pPr>
-      <w:bookmarkStart w:id="24" w:name="experience"/>
+      <w:bookmarkStart w:id="25" w:name="experience"/>
       <w:r>
         <w:t xml:space="preserve">Experience</w:t>
       </w:r>
-      <w:bookmarkEnd w:id="24"/>
+      <w:bookmarkEnd w:id="25"/>
     </w:p>
     <w:p>
       <w:pPr>
         <w:pStyle w:val="Heading2"/>
       </w:pPr>
-      <w:bookmarkStart w:id="25" w:name="product-designer-1st-design-hire"/>
+      <w:bookmarkStart w:id="26" w:name="product-designer-1st-design-hire"/>
       <w:r>
         <w:t xml:space="preserve">Product Designer (1st Design Hire)</w:t>
       </w:r>
-      <w:bookmarkEnd w:id="25"/>
+      <w:bookmarkEnd w:id="26"/>
     </w:p>
     <w:p>
       <w:pPr>
@@ -123,7 +140,7 @@
       <w:pPr>
         <w:pStyle w:val="BodyText"/>
       </w:pPr>
-      <w:hyperlink r:id="rId26">
+      <w:hyperlink r:id="rId27">
         <w:r>
           <w:rPr>
             <w:rStyle w:val="Hyperlink"/>
@@ -147,7 +164,43 @@
         </w:numPr>
       </w:pPr>
       <w:r>
-        <w:t xml:space="preserve">Established design function for a technically-oriented, developed focused product. Led brand and product design vision, and collaborated with engineering and go-to-market teams on design support, feature launches, and working processes.</w:t>
+        <w:t xml:space="preserve">Redesigned entire product for competitive and strategic advancements by listening to developers and analyzing the market. Users found the new design</w:t>
+      </w:r>
+      <w:r>
+        <w:t xml:space="preserve"> </w:t>
+      </w:r>
+      <w:r>
+        <w:t xml:space="preserve">“</w:t>
+      </w:r>
+      <w:r>
+        <w:t xml:space="preserve">clean</w:t>
+      </w:r>
+      <w:r>
+        <w:t xml:space="preserve">”</w:t>
+      </w:r>
+      <w:r>
+        <w:t xml:space="preserve"> </w:t>
+      </w:r>
+      <w:r>
+        <w:t xml:space="preserve">and</w:t>
+      </w:r>
+      <w:r>
+        <w:t xml:space="preserve"> </w:t>
+      </w:r>
+      <w:r>
+        <w:t xml:space="preserve">“</w:t>
+      </w:r>
+      <w:r>
+        <w:t xml:space="preserve">easy to use</w:t>
+      </w:r>
+      <w:r>
+        <w:t xml:space="preserve">”</w:t>
+      </w:r>
+      <w:r>
+        <w:t xml:space="preserve"> </w:t>
+      </w:r>
+      <w:r>
+        <w:t xml:space="preserve">despite complex workflows.</w:t>
       </w:r>
     </w:p>
     <w:p>
@@ -159,43 +212,7 @@
         </w:numPr>
       </w:pPr>
       <w:r>
-        <w:t xml:space="preserve">Redesigned entire product for competitive and strategic advancements by listening to developers and analyzing the market. Users found the new design</w:t>
-      </w:r>
-      <w:r>
-        <w:t xml:space="preserve"> </w:t>
-      </w:r>
-      <w:r>
-        <w:t xml:space="preserve">“</w:t>
-      </w:r>
-      <w:r>
-        <w:t xml:space="preserve">clean</w:t>
-      </w:r>
-      <w:r>
-        <w:t xml:space="preserve">”</w:t>
-      </w:r>
-      <w:r>
-        <w:t xml:space="preserve"> </w:t>
-      </w:r>
-      <w:r>
-        <w:t xml:space="preserve">and</w:t>
-      </w:r>
-      <w:r>
-        <w:t xml:space="preserve"> </w:t>
-      </w:r>
-      <w:r>
-        <w:t xml:space="preserve">“</w:t>
-      </w:r>
-      <w:r>
-        <w:t xml:space="preserve">easy to use</w:t>
-      </w:r>
-      <w:r>
-        <w:t xml:space="preserve">”</w:t>
-      </w:r>
-      <w:r>
-        <w:t xml:space="preserve"> </w:t>
-      </w:r>
-      <w:r>
-        <w:t xml:space="preserve">despite complex workflows.</w:t>
+        <w:t xml:space="preserve">Revamped user onboarding experiences, leading to reduced time to first value for new trials.</w:t>
       </w:r>
     </w:p>
     <w:p>
@@ -207,7 +224,7 @@
         </w:numPr>
       </w:pPr>
       <w:r>
-        <w:t xml:space="preserve">Revamped user onboarding experiences, leading to reduced time to first value for new trials.</w:t>
+        <w:t xml:space="preserve">Established design function for a technically-oriented, developer focused product. Led brand and product design vision, and collaborated with engineering and go-to-market teams on design support, feature launches, and working processes.</w:t>
       </w:r>
     </w:p>
     <w:p>
@@ -219,18 +236,18 @@
         </w:numPr>
       </w:pPr>
       <w:r>
-        <w:t xml:space="preserve">Built credibility and brand equity with audiences making strategic advances in brand and visual design.</w:t>
+        <w:t xml:space="preserve">Built credibility and brand equity with target audience by focused updates to brand and visual design.</w:t>
       </w:r>
     </w:p>
     <w:p>
       <w:pPr>
         <w:pStyle w:val="Heading2"/>
       </w:pPr>
-      <w:bookmarkStart w:id="27" w:name="ceo-co-founder"/>
-      <w:r>
-        <w:t xml:space="preserve">CEO &amp; Co-founder</w:t>
-      </w:r>
-      <w:bookmarkEnd w:id="27"/>
+      <w:bookmarkStart w:id="28" w:name="ceo-co-founder-product-development"/>
+      <w:r>
+        <w:t xml:space="preserve">CEO &amp; Co-founder (Product development)</w:t>
+      </w:r>
+      <w:bookmarkEnd w:id="28"/>
     </w:p>
     <w:p>
       <w:pPr>
@@ -250,7 +267,7 @@
       <w:r>
         <w:t xml:space="preserve">Echlo was an exploration into productizing real-time geolocation. Our first app was  </w:t>
       </w:r>
-      <w:hyperlink r:id="rId28">
+      <w:hyperlink r:id="rId29">
         <w:r>
           <w:rPr>
             <w:rStyle w:val="Hyperlink"/>
@@ -290,11 +307,11 @@
       <w:pPr>
         <w:pStyle w:val="Heading2"/>
       </w:pPr>
-      <w:bookmarkStart w:id="29" w:name="senior-pm-product-ux"/>
+      <w:bookmarkStart w:id="30" w:name="senior-pm-product-ux"/>
       <w:r>
         <w:t xml:space="preserve">Senior PM (Product &amp; UX)</w:t>
       </w:r>
-      <w:bookmarkEnd w:id="29"/>
+      <w:bookmarkEnd w:id="30"/>
     </w:p>
     <w:p>
       <w:pPr>
@@ -316,7 +333,7 @@
         </w:numPr>
       </w:pPr>
       <w:r>
-        <w:t xml:space="preserve">Core member of the PM team working on Microsoft’s consumer email service for 300M+ users.</w:t>
+        <w:t xml:space="preserve">Core member of the Outlook Web PM team working on an email service for 300M+ users.</w:t>
       </w:r>
     </w:p>
     <w:p>
@@ -330,7 +347,7 @@
       <w:r>
         <w:t xml:space="preserve">Worked on the Hotmail to  </w:t>
       </w:r>
-      <w:hyperlink r:id="rId30">
+      <w:hyperlink r:id="rId31">
         <w:r>
           <w:rPr>
             <w:rStyle w:val="Hyperlink"/>
@@ -339,7 +356,7 @@
         </w:r>
       </w:hyperlink>
       <w:r>
-        <w:t xml:space="preserve">. Responsible for web mail features, including compose, files, design and inbox management, which UX elements are still retained in today’s versions.</w:t>
+        <w:t xml:space="preserve">. Responsible for web mail features, including compose, files, design and inbox management, elements still present in current product.</w:t>
       </w:r>
     </w:p>
     <w:p>
@@ -351,7 +368,7 @@
         </w:numPr>
       </w:pPr>
       <w:r>
-        <w:t xml:space="preserve">Unified Microsoft mail UX through collaborations across teams and organizations.</w:t>
+        <w:t xml:space="preserve">Unified Microsoft mail UX through constant syncs and collaborations across teams and organizations.</w:t>
       </w:r>
     </w:p>
     <w:p>
@@ -377,7 +394,7 @@
       <w:r>
         <w:t xml:space="preserve">Led end-to-end product effort and engineering team for  </w:t>
       </w:r>
-      <w:hyperlink r:id="rId31">
+      <w:hyperlink r:id="rId32">
         <w:r>
           <w:rPr>
             <w:rStyle w:val="Hyperlink"/>
@@ -386,18 +403,18 @@
         </w:r>
       </w:hyperlink>
       <w:r>
-        <w:t xml:space="preserve">. This was a labs project to explore fun, social photo communications. Drove research, planning, roadmap, and vision, partnering with stakeholders to bring the product from conception to launch in the app store.</w:t>
+        <w:t xml:space="preserve">. This was a labs project to explore fun, social photo communications. Drove research, planning, roadmap, and vision, partnering with stakeholders to bring the product from conception to launch in the iOS App Store.</w:t>
       </w:r>
     </w:p>
     <w:p>
       <w:pPr>
         <w:pStyle w:val="Heading2"/>
       </w:pPr>
-      <w:bookmarkStart w:id="32" w:name="software-engineer"/>
+      <w:bookmarkStart w:id="33" w:name="software-engineer"/>
       <w:r>
         <w:t xml:space="preserve">Software Engineer</w:t>
       </w:r>
-      <w:bookmarkEnd w:id="32"/>
+      <w:bookmarkEnd w:id="33"/>
     </w:p>
     <w:p>
       <w:pPr>
@@ -421,7 +438,7 @@
       <w:r>
         <w:t xml:space="preserve">Designed and built software in C++, Java and JS on project for the largest   </w:t>
       </w:r>
-      <w:hyperlink r:id="rId33">
+      <w:hyperlink r:id="rId34">
         <w:r>
           <w:rPr>
             <w:rStyle w:val="Hyperlink"/>
@@ -440,11 +457,11 @@
       <w:pPr>
         <w:pStyle w:val="Heading2"/>
       </w:pPr>
-      <w:bookmarkStart w:id="34" w:name="self-employed"/>
-      <w:r>
-        <w:t xml:space="preserve">Self-employed</w:t>
-      </w:r>
-      <w:bookmarkEnd w:id="34"/>
+      <w:bookmarkStart w:id="35" w:name="contract-design-strategy-development"/>
+      <w:r>
+        <w:t xml:space="preserve">Contract Design, Strategy, Development</w:t>
+      </w:r>
+      <w:bookmarkEnd w:id="35"/>
     </w:p>
     <w:p>
       <w:pPr>
@@ -454,7 +471,7 @@
         <w:rPr>
           <w:i/>
         </w:rPr>
-        <w:t xml:space="preserve">Since 2000</w:t>
+        <w:t xml:space="preserve">Self-employed, Since 2000</w:t>
       </w:r>
     </w:p>
     <w:p>
@@ -479,7 +496,7 @@
       <w:r>
         <w:t xml:space="preserve"> </w:t>
       </w:r>
-      <w:hyperlink r:id="rId35">
+      <w:hyperlink r:id="rId36">
         <w:r>
           <w:rPr>
             <w:rStyle w:val="Hyperlink"/>
@@ -500,9 +517,9 @@
         </w:numPr>
       </w:pPr>
       <w:r>
-        <w:t xml:space="preserve">Designed and built a UI spec through a 13x3 LED matrix for the smart water IOT company  </w:t>
-      </w:r>
-      <w:hyperlink r:id="rId36">
+        <w:t xml:space="preserve">Designed and built a UI spec through a 13 by 3 LED matrix for the smart water IOT company  </w:t>
+      </w:r>
+      <w:hyperlink r:id="rId37">
         <w:r>
           <w:rPr>
             <w:rStyle w:val="Hyperlink"/>
@@ -518,21 +535,21 @@
       <w:pPr>
         <w:pStyle w:val="Heading1"/>
       </w:pPr>
-      <w:bookmarkStart w:id="37" w:name="education"/>
+      <w:bookmarkStart w:id="38" w:name="education"/>
       <w:r>
         <w:t xml:space="preserve">Education</w:t>
       </w:r>
-      <w:bookmarkEnd w:id="37"/>
+      <w:bookmarkEnd w:id="38"/>
     </w:p>
     <w:p>
       <w:pPr>
         <w:pStyle w:val="Heading2"/>
       </w:pPr>
-      <w:bookmarkStart w:id="38" w:name="masters-in-human-computer-interaction"/>
+      <w:bookmarkStart w:id="39" w:name="masters-in-human-computer-interaction"/>
       <w:r>
         <w:t xml:space="preserve">Masters in Human-Computer Interaction</w:t>
       </w:r>
-      <w:bookmarkEnd w:id="38"/>
+      <w:bookmarkEnd w:id="39"/>
     </w:p>
     <w:p>
       <w:pPr>
@@ -557,11 +574,11 @@
       <w:pPr>
         <w:pStyle w:val="Heading2"/>
       </w:pPr>
-      <w:bookmarkStart w:id="39" w:name="b.eng-hons.-in-electrical-engineering"/>
+      <w:bookmarkStart w:id="40" w:name="b.eng-hons.-in-electrical-engineering"/>
       <w:r>
         <w:t xml:space="preserve">B.Eng (Hons.) in Electrical Engineering</w:t>
       </w:r>
-      <w:bookmarkEnd w:id="39"/>
+      <w:bookmarkEnd w:id="40"/>
     </w:p>
     <w:p>
       <w:pPr>

</xml_diff>

<commit_message>
Resume update, Aug 26 2020
</commit_message>
<xml_diff>
--- a/output/resume.docx
+++ b/output/resume.docx
@@ -2,128 +2,152 @@
 <file path=word/document.xml><?xml version="1.0" encoding="utf-8"?>
 <w:document xmlns:w="http://schemas.openxmlformats.org/wordprocessingml/2006/main" xmlns:m="http://schemas.openxmlformats.org/officeDocument/2006/math" xmlns:r="http://schemas.openxmlformats.org/officeDocument/2006/relationships" xmlns:o="urn:schemas-microsoft-com:office:office" xmlns:v="urn:schemas-microsoft-com:vml" xmlns:w10="urn:schemas-microsoft-com:office:word" xmlns:a="http://schemas.openxmlformats.org/drawingml/2006/main" xmlns:pic="http://schemas.openxmlformats.org/drawingml/2006/picture" xmlns:wp="http://schemas.openxmlformats.org/drawingml/2006/wordprocessingDrawing">
   <w:body>
+    <w:bookmarkStart w:id="23" w:name="chong-han-chua"/>
     <w:p>
       <w:pPr>
         <w:pStyle w:val="Heading1"/>
       </w:pPr>
-      <w:bookmarkStart w:id="20" w:name="chong-han-chua"/>
       <w:r>
         <w:t xml:space="preserve">Chong Han Chua</w:t>
       </w:r>
-      <w:bookmarkEnd w:id="20"/>
-    </w:p>
-    <w:p>
-      <w:pPr>
-        <w:pStyle w:val="Compact"/>
-        <w:numPr>
-          <w:numId w:val="1001"/>
-          <w:ilvl w:val="0"/>
-        </w:numPr>
-      </w:pPr>
-      <w:r>
-        <w:t xml:space="preserve">c:</w:t>
-      </w:r>
-      <w:r>
-        <w:t xml:space="preserve"> </w:t>
-      </w:r>
-      <w:hyperlink r:id="rId21">
-        <w:r>
-          <w:rPr>
-            <w:rStyle w:val="Hyperlink"/>
-          </w:rPr>
-          <w:t xml:space="preserve">johncch@outlook.com</w:t>
-        </w:r>
-      </w:hyperlink>
-      <w:r>
-        <w:t xml:space="preserve"> </w:t>
-      </w:r>
-      <w:r>
-        <w:t xml:space="preserve">/ +1 (412) 519-2749</w:t>
-      </w:r>
-    </w:p>
-    <w:p>
-      <w:pPr>
-        <w:pStyle w:val="Compact"/>
-        <w:numPr>
-          <w:numId w:val="1001"/>
-          <w:ilvl w:val="0"/>
-        </w:numPr>
-      </w:pPr>
-      <w:r>
-        <w:t xml:space="preserve">w:</w:t>
-      </w:r>
-      <w:r>
-        <w:t xml:space="preserve"> </w:t>
-      </w:r>
-      <w:hyperlink r:id="rId22">
-        <w:r>
-          <w:rPr>
-            <w:rStyle w:val="Hyperlink"/>
-          </w:rPr>
-          <w:t xml:space="preserve">https://fifthrevision.com</w:t>
-        </w:r>
-      </w:hyperlink>
-    </w:p>
-    <w:p>
-      <w:pPr>
-        <w:pStyle w:val="Compact"/>
-        <w:numPr>
-          <w:numId w:val="1001"/>
-          <w:ilvl w:val="0"/>
-        </w:numPr>
-      </w:pPr>
-      <w:r>
-        <w:t xml:space="preserve">g:</w:t>
-      </w:r>
-      <w:r>
-        <w:t xml:space="preserve"> </w:t>
-      </w:r>
-      <w:hyperlink r:id="rId23">
-        <w:r>
-          <w:rPr>
-            <w:rStyle w:val="Hyperlink"/>
-          </w:rPr>
-          <w:t xml:space="preserve">https://github.com/johncch</w:t>
-        </w:r>
-      </w:hyperlink>
-    </w:p>
+    </w:p>
+    <w:tbl>
+      <w:tblPr>
+        <w:tblStyle w:val="Table"/>
+        <w:tblW w:type="pct" w:w="0.0"/>
+        <w:tblLook w:firstRow="0" w:lastRow="0" w:firstColumn="0" w:lastColumn="0" w:noHBand="0" w:noVBand="0"/>
+      </w:tblPr>
+      <w:tblGrid/>
+      <w:tr>
+        <w:tc>
+          <w:p>
+            <w:pPr>
+              <w:pStyle w:val="Compact"/>
+              <w:jc w:val="left"/>
+            </w:pPr>
+            <w:r>
+              <w:t xml:space="preserve">c</w:t>
+            </w:r>
+          </w:p>
+        </w:tc>
+        <w:tc>
+          <w:p>
+            <w:pPr>
+              <w:pStyle w:val="Compact"/>
+              <w:jc w:val="left"/>
+            </w:pPr>
+            <w:hyperlink r:id="rId20">
+              <w:r>
+                <w:rPr>
+                  <w:rStyle w:val="Hyperlink"/>
+                </w:rPr>
+                <w:t xml:space="preserve">johncch@outlook.com</w:t>
+              </w:r>
+            </w:hyperlink>
+            <w:r>
+              <w:t xml:space="preserve"> </w:t>
+            </w:r>
+            <w:r>
+              <w:t xml:space="preserve">/ +1 (412) 519-2749</w:t>
+            </w:r>
+          </w:p>
+        </w:tc>
+      </w:tr>
+      <w:tr>
+        <w:tc>
+          <w:p>
+            <w:pPr>
+              <w:pStyle w:val="Compact"/>
+              <w:jc w:val="left"/>
+            </w:pPr>
+            <w:r>
+              <w:t xml:space="preserve">w</w:t>
+            </w:r>
+          </w:p>
+        </w:tc>
+        <w:tc>
+          <w:p>
+            <w:pPr>
+              <w:pStyle w:val="Compact"/>
+              <w:jc w:val="left"/>
+            </w:pPr>
+            <w:hyperlink r:id="rId21">
+              <w:r>
+                <w:rPr>
+                  <w:rStyle w:val="Hyperlink"/>
+                </w:rPr>
+                <w:t xml:space="preserve">https://fifthrevision.com</w:t>
+              </w:r>
+            </w:hyperlink>
+          </w:p>
+        </w:tc>
+      </w:tr>
+      <w:tr>
+        <w:tc>
+          <w:p>
+            <w:pPr>
+              <w:pStyle w:val="Compact"/>
+              <w:jc w:val="left"/>
+            </w:pPr>
+            <w:r>
+              <w:t xml:space="preserve">g</w:t>
+            </w:r>
+          </w:p>
+        </w:tc>
+        <w:tc>
+          <w:p>
+            <w:pPr>
+              <w:pStyle w:val="Compact"/>
+              <w:jc w:val="left"/>
+            </w:pPr>
+            <w:hyperlink r:id="rId22">
+              <w:r>
+                <w:rPr>
+                  <w:rStyle w:val="Hyperlink"/>
+                </w:rPr>
+                <w:t xml:space="preserve">https://github.com/johncch</w:t>
+              </w:r>
+            </w:hyperlink>
+          </w:p>
+        </w:tc>
+      </w:tr>
+    </w:tbl>
+    <w:bookmarkEnd w:id="23"/>
+    <w:bookmarkStart w:id="24" w:name="hello"/>
     <w:p>
       <w:pPr>
         <w:pStyle w:val="Heading1"/>
       </w:pPr>
-      <w:bookmarkStart w:id="24" w:name="hello"/>
       <w:r>
         <w:t xml:space="preserve">Hello</w:t>
       </w:r>
-      <w:bookmarkEnd w:id="24"/>
     </w:p>
     <w:p>
       <w:pPr>
         <w:pStyle w:val="FirstParagraph"/>
       </w:pPr>
       <w:r>
-        <w:t xml:space="preserve">I’ve spent 10+ years managing, building, and launching web and mobile products. I believe successful products come from user empathy, market positioning, and cross-functional collaboration.</w:t>
-      </w:r>
-    </w:p>
+        <w:t xml:space="preserve">I have 12+ years of experience leading and managing new product innovation focusing on Design and UX.</w:t>
+      </w:r>
+    </w:p>
+    <w:bookmarkEnd w:id="24"/>
+    <w:bookmarkStart w:id="31" w:name="experience"/>
     <w:p>
       <w:pPr>
         <w:pStyle w:val="Heading1"/>
       </w:pPr>
-      <w:bookmarkStart w:id="25" w:name="experience"/>
       <w:r>
         <w:t xml:space="preserve">Experience</w:t>
       </w:r>
-      <w:bookmarkEnd w:id="25"/>
-    </w:p>
+    </w:p>
+    <w:bookmarkStart w:id="25" w:name="head-of-digital-experience"/>
     <w:p>
       <w:pPr>
         <w:pStyle w:val="Heading2"/>
       </w:pPr>
-      <w:bookmarkStart w:id="26" w:name="product-designer-1st-design-hire"/>
-      <w:r>
-        <w:t xml:space="preserve">Product Designer (1st Design Hire)</w:t>
-      </w:r>
-      <w:bookmarkEnd w:id="26"/>
+      <w:r>
+        <w:t xml:space="preserve">Head of Digital Experience</w:t>
+      </w:r>
     </w:p>
     <w:p>
       <w:pPr>
@@ -133,121 +157,54 @@
         <w:rPr>
           <w:i/>
         </w:rPr>
-        <w:t xml:space="preserve">Honeycomb, since Oct 2017</w:t>
-      </w:r>
-    </w:p>
-    <w:p>
-      <w:pPr>
-        <w:pStyle w:val="BodyText"/>
-      </w:pPr>
-      <w:hyperlink r:id="rId27">
-        <w:r>
-          <w:rPr>
-            <w:rStyle w:val="Hyperlink"/>
-          </w:rPr>
-          <w:t xml:space="preserve">Honeycomb</w:t>
-        </w:r>
-      </w:hyperlink>
-      <w:r>
-        <w:t xml:space="preserve"> </w:t>
-      </w:r>
-      <w:r>
-        <w:t xml:space="preserve">is a data visualization devops tool for developers to debug software services in production.</w:t>
-      </w:r>
-    </w:p>
-    <w:p>
-      <w:pPr>
+        <w:t xml:space="preserve">Advanced MedTech, May 2019–Present</w:t>
+      </w:r>
+    </w:p>
+    <w:p>
+      <w:pPr>
+        <w:numPr>
+          <w:ilvl w:val="0"/>
+          <w:numId w:val="1001"/>
+        </w:numPr>
         <w:pStyle w:val="Compact"/>
+      </w:pPr>
+      <w:r>
+        <w:t xml:space="preserve">Part of the Extended Senior Leadership Team, reporting to CEO, advising on all digital-related matters and exploring new digital opportunities.</w:t>
+      </w:r>
+    </w:p>
+    <w:p>
+      <w:pPr>
         <w:numPr>
-          <w:numId w:val="1002"/>
           <w:ilvl w:val="0"/>
+          <w:numId w:val="1001"/>
         </w:numPr>
-      </w:pPr>
-      <w:r>
-        <w:t xml:space="preserve">Redesigned entire product for competitive and strategic advancements by listening to developers and analyzing the market. Users found the new design</w:t>
-      </w:r>
-      <w:r>
-        <w:t xml:space="preserve"> </w:t>
-      </w:r>
-      <w:r>
-        <w:t xml:space="preserve">“</w:t>
-      </w:r>
-      <w:r>
-        <w:t xml:space="preserve">clean</w:t>
-      </w:r>
-      <w:r>
-        <w:t xml:space="preserve">”</w:t>
-      </w:r>
-      <w:r>
-        <w:t xml:space="preserve"> </w:t>
-      </w:r>
-      <w:r>
-        <w:t xml:space="preserve">and</w:t>
-      </w:r>
-      <w:r>
-        <w:t xml:space="preserve"> </w:t>
-      </w:r>
-      <w:r>
-        <w:t xml:space="preserve">“</w:t>
-      </w:r>
-      <w:r>
-        <w:t xml:space="preserve">easy to use</w:t>
-      </w:r>
-      <w:r>
-        <w:t xml:space="preserve">”</w:t>
-      </w:r>
-      <w:r>
-        <w:t xml:space="preserve"> </w:t>
-      </w:r>
-      <w:r>
-        <w:t xml:space="preserve">despite complex workflows.</w:t>
-      </w:r>
-    </w:p>
-    <w:p>
-      <w:pPr>
         <w:pStyle w:val="Compact"/>
+      </w:pPr>
+      <w:r>
+        <w:t xml:space="preserve">Built strategy and tactical roadmap for digital health opportunities based on extensive ethnography conducted on key patient population and stakeholders; collaborated across orgs to run pilot programs.</w:t>
+      </w:r>
+    </w:p>
+    <w:p>
+      <w:pPr>
         <w:numPr>
-          <w:numId w:val="1002"/>
           <w:ilvl w:val="0"/>
+          <w:numId w:val="1001"/>
         </w:numPr>
-      </w:pPr>
-      <w:r>
-        <w:t xml:space="preserve">Revamped user onboarding experiences, leading to reduced time to first value for new trials.</w:t>
-      </w:r>
-    </w:p>
-    <w:p>
-      <w:pPr>
         <w:pStyle w:val="Compact"/>
-        <w:numPr>
-          <w:numId w:val="1002"/>
-          <w:ilvl w:val="0"/>
-        </w:numPr>
-      </w:pPr>
-      <w:r>
-        <w:t xml:space="preserve">Established design function for a technically-oriented, developer focused product. Led brand and product design vision, and collaborated with engineering and go-to-market teams on design support, feature launches, and working processes.</w:t>
-      </w:r>
-    </w:p>
-    <w:p>
-      <w:pPr>
-        <w:pStyle w:val="Compact"/>
-        <w:numPr>
-          <w:numId w:val="1002"/>
-          <w:ilvl w:val="0"/>
-        </w:numPr>
-      </w:pPr>
-      <w:r>
-        <w:t xml:space="preserve">Built credibility and brand equity with target audience by focused updates to brand and visual design.</w:t>
-      </w:r>
-    </w:p>
+      </w:pPr>
+      <w:r>
+        <w:t xml:space="preserve">Led the shift from in person to digital marketing in response to COVID-19, hired a 7-person team; collaborated with regional marketing teams worldwide.</w:t>
+      </w:r>
+    </w:p>
+    <w:bookmarkEnd w:id="25"/>
+    <w:bookmarkStart w:id="26" w:name="product-design-lead"/>
     <w:p>
       <w:pPr>
         <w:pStyle w:val="Heading2"/>
       </w:pPr>
-      <w:bookmarkStart w:id="28" w:name="ceo-co-founder-product-development"/>
-      <w:r>
-        <w:t xml:space="preserve">CEO &amp; Co-founder (Product development)</w:t>
-      </w:r>
-      <w:bookmarkEnd w:id="28"/>
+      <w:r>
+        <w:t xml:space="preserve">Product Design Lead</w:t>
+      </w:r>
     </w:p>
     <w:p>
       <w:pPr>
@@ -257,7 +214,7 @@
         <w:rPr>
           <w:i/>
         </w:rPr>
-        <w:t xml:space="preserve">Echlo, Jan 2016 - Oct 2017</w:t>
+        <w:t xml:space="preserve">Honeycomb, Oct 2017–April 2019</w:t>
       </w:r>
     </w:p>
     <w:p>
@@ -265,53 +222,42 @@
         <w:pStyle w:val="BodyText"/>
       </w:pPr>
       <w:r>
-        <w:t xml:space="preserve">Echlo was an exploration into productizing real-time geolocation. Our first app was  </w:t>
-      </w:r>
-      <w:hyperlink r:id="rId29">
-        <w:r>
-          <w:rPr>
-            <w:rStyle w:val="Hyperlink"/>
-          </w:rPr>
-          <w:t xml:space="preserve">Pulse</w:t>
-        </w:r>
-      </w:hyperlink>
-      <w:r>
-        <w:t xml:space="preserve">.</w:t>
-      </w:r>
-    </w:p>
-    <w:p>
-      <w:pPr>
+        <w:t xml:space="preserve">Honeycomb provides observability to modern dev teams to understand and debug production systems.</w:t>
+      </w:r>
+    </w:p>
+    <w:p>
+      <w:pPr>
+        <w:numPr>
+          <w:ilvl w:val="0"/>
+          <w:numId w:val="1002"/>
+        </w:numPr>
         <w:pStyle w:val="Compact"/>
+      </w:pPr>
+      <w:r>
+        <w:t xml:space="preserve">Redesigned product, IA and UI to advance observability use cases for teams, expanding from just queries to multiple feature areas and incorporating collaboration semantics into the product.</w:t>
+      </w:r>
+    </w:p>
+    <w:p>
+      <w:pPr>
         <w:numPr>
-          <w:numId w:val="1003"/>
           <w:ilvl w:val="0"/>
+          <w:numId w:val="1002"/>
         </w:numPr>
-      </w:pPr>
-      <w:r>
-        <w:t xml:space="preserve">Designed, built and launched a multi-user, concurrent, persistent, location sharing mobile and web app in Swift and React. The app was designed to be always on with minimal battery use. We achieved this using multiple strategies to acquire and cache the most useful, least expensive location.</w:t>
-      </w:r>
-    </w:p>
-    <w:p>
-      <w:pPr>
         <w:pStyle w:val="Compact"/>
-        <w:numPr>
-          <w:numId w:val="1003"/>
-          <w:ilvl w:val="0"/>
-        </w:numPr>
-      </w:pPr>
-      <w:r>
-        <w:t xml:space="preserve">Guided the product strategy from initial conception to later market search efforts by talking to users and tracking user engagement metrics.</w:t>
-      </w:r>
-    </w:p>
+      </w:pPr>
+      <w:r>
+        <w:t xml:space="preserve">Revamped user onboarding experiences—walking through a very technical product setup to reduce time-to-first value for new trials—to achieve self-serve business objectives.</w:t>
+      </w:r>
+    </w:p>
+    <w:bookmarkEnd w:id="26"/>
+    <w:bookmarkStart w:id="27" w:name="ceo-co-founder-product-development"/>
     <w:p>
       <w:pPr>
         <w:pStyle w:val="Heading2"/>
       </w:pPr>
-      <w:bookmarkStart w:id="30" w:name="senior-pm-product-ux"/>
-      <w:r>
-        <w:t xml:space="preserve">Senior PM (Product &amp; UX)</w:t>
-      </w:r>
-      <w:bookmarkEnd w:id="30"/>
+      <w:r>
+        <w:t xml:space="preserve">CEO &amp; Co-founder (Product development)</w:t>
+      </w:r>
     </w:p>
     <w:p>
       <w:pPr>
@@ -321,100 +267,50 @@
         <w:rPr>
           <w:i/>
         </w:rPr>
-        <w:t xml:space="preserve">Microsoft, Oct 2011 - Dec 2015</w:t>
-      </w:r>
-    </w:p>
-    <w:p>
-      <w:pPr>
+        <w:t xml:space="preserve">Echlo, Jan 2016–Oct 2017</w:t>
+      </w:r>
+    </w:p>
+    <w:p>
+      <w:pPr>
+        <w:pStyle w:val="BodyText"/>
+      </w:pPr>
+      <w:r>
+        <w:t xml:space="preserve">Echlo explores productizing real-time geolocation. Our first app was Pulse.</w:t>
+      </w:r>
+    </w:p>
+    <w:p>
+      <w:pPr>
+        <w:numPr>
+          <w:ilvl w:val="0"/>
+          <w:numId w:val="1003"/>
+        </w:numPr>
         <w:pStyle w:val="Compact"/>
+      </w:pPr>
+      <w:r>
+        <w:t xml:space="preserve">Designed, built and launched a multi-user, concurrent, persistent, location sharing mobile and web app in Swift and React. The app was designed to be always on with minimal battery use, achieved using a deep exploration into and understanding of the iOS tech stack.</w:t>
+      </w:r>
+    </w:p>
+    <w:p>
+      <w:pPr>
         <w:numPr>
-          <w:numId w:val="1004"/>
           <w:ilvl w:val="0"/>
+          <w:numId w:val="1003"/>
         </w:numPr>
-      </w:pPr>
-      <w:r>
-        <w:t xml:space="preserve">Core member of the Outlook Web PM team working on an email service for 300M+ users.</w:t>
-      </w:r>
-    </w:p>
-    <w:p>
-      <w:pPr>
         <w:pStyle w:val="Compact"/>
-        <w:numPr>
-          <w:numId w:val="1004"/>
-          <w:ilvl w:val="0"/>
-        </w:numPr>
-      </w:pPr>
-      <w:r>
-        <w:t xml:space="preserve">Worked on the Hotmail to  </w:t>
-      </w:r>
-      <w:hyperlink r:id="rId31">
-        <w:r>
-          <w:rPr>
-            <w:rStyle w:val="Hyperlink"/>
-          </w:rPr>
-          <w:t xml:space="preserve">Outlook.com redesign</w:t>
-        </w:r>
-      </w:hyperlink>
-      <w:r>
-        <w:t xml:space="preserve">. Responsible for web mail features, including compose, files, design and inbox management, elements still present in current product.</w:t>
-      </w:r>
-    </w:p>
-    <w:p>
-      <w:pPr>
-        <w:pStyle w:val="Compact"/>
-        <w:numPr>
-          <w:numId w:val="1004"/>
-          <w:ilvl w:val="0"/>
-        </w:numPr>
-      </w:pPr>
-      <w:r>
-        <w:t xml:space="preserve">Unified Microsoft mail UX through constant syncs and collaborations across teams and organizations.</w:t>
-      </w:r>
-    </w:p>
-    <w:p>
-      <w:pPr>
-        <w:pStyle w:val="Compact"/>
-        <w:numPr>
-          <w:numId w:val="1004"/>
-          <w:ilvl w:val="0"/>
-        </w:numPr>
-      </w:pPr>
-      <w:r>
-        <w:t xml:space="preserve">Led efforts to research, generate and develop mobile strategy and app ideas in an executive push for more mobile presence in Office 365.</w:t>
-      </w:r>
-    </w:p>
-    <w:p>
-      <w:pPr>
-        <w:pStyle w:val="Compact"/>
-        <w:numPr>
-          <w:numId w:val="1004"/>
-          <w:ilvl w:val="0"/>
-        </w:numPr>
-      </w:pPr>
-      <w:r>
-        <w:t xml:space="preserve">Led end-to-end product effort and engineering team for  </w:t>
-      </w:r>
-      <w:hyperlink r:id="rId32">
-        <w:r>
-          <w:rPr>
-            <w:rStyle w:val="Hyperlink"/>
-          </w:rPr>
-          <w:t xml:space="preserve">Twist</w:t>
-        </w:r>
-      </w:hyperlink>
-      <w:r>
-        <w:t xml:space="preserve">. This was a labs project to explore fun, social photo communications. Drove research, planning, roadmap, and vision, partnering with stakeholders to bring the product from conception to launch in the iOS App Store.</w:t>
-      </w:r>
-    </w:p>
+      </w:pPr>
+      <w:r>
+        <w:t xml:space="preserve">Guided the product strategy from initial conception to later market search efforts using both qualitative and quantitative user research methods.</w:t>
+      </w:r>
+    </w:p>
+    <w:bookmarkEnd w:id="27"/>
+    <w:bookmarkStart w:id="28" w:name="senior-pm-product-ux"/>
     <w:p>
       <w:pPr>
         <w:pStyle w:val="Heading2"/>
       </w:pPr>
-      <w:bookmarkStart w:id="33" w:name="software-engineer"/>
-      <w:r>
-        <w:t xml:space="preserve">Software Engineer</w:t>
-      </w:r>
-      <w:bookmarkEnd w:id="33"/>
+      <w:r>
+        <w:t xml:space="preserve">Senior PM (Product &amp; UX)</w:t>
+      </w:r>
     </w:p>
     <w:p>
       <w:pPr>
@@ -424,44 +320,54 @@
         <w:rPr>
           <w:i/>
         </w:rPr>
-        <w:t xml:space="preserve">IBM, Aug 2008 - July 2010</w:t>
-      </w:r>
-    </w:p>
-    <w:p>
-      <w:pPr>
+        <w:t xml:space="preserve">Microsoft, Oct 2011–Dec 2015</w:t>
+      </w:r>
+    </w:p>
+    <w:p>
+      <w:pPr>
+        <w:numPr>
+          <w:ilvl w:val="0"/>
+          <w:numId w:val="1004"/>
+        </w:numPr>
         <w:pStyle w:val="Compact"/>
+      </w:pPr>
+      <w:r>
+        <w:t xml:space="preserve">One of few PMs working on UX, touching every product and feature from Inbox, to Sweep, to Compose. Worked on the Hotmail to Outlook.com redesign; eventually in the unification of email products, the Outlook.com UX became the defacto experience.</w:t>
+      </w:r>
+    </w:p>
+    <w:p>
+      <w:pPr>
         <w:numPr>
-          <w:numId w:val="1005"/>
           <w:ilvl w:val="0"/>
+          <w:numId w:val="1004"/>
         </w:numPr>
-      </w:pPr>
-      <w:r>
-        <w:t xml:space="preserve">Designed and built software in C++, Java and JS on project for the largest   </w:t>
-      </w:r>
-      <w:hyperlink r:id="rId34">
-        <w:r>
-          <w:rPr>
-            <w:rStyle w:val="Hyperlink"/>
-          </w:rPr>
-          <w:t xml:space="preserve">telco company</w:t>
-        </w:r>
-      </w:hyperlink>
-      <w:r>
-        <w:t xml:space="preserve"> </w:t>
-      </w:r>
-      <w:r>
-        <w:t xml:space="preserve">in Singapore delivering software for browsers and touch-screen kiosks in the flagship store.</w:t>
-      </w:r>
-    </w:p>
+        <w:pStyle w:val="Compact"/>
+      </w:pPr>
+      <w:r>
+        <w:t xml:space="preserve">Led efforts to research, generate and develop mobile strategy and app ideas in an executive push for a mobile application strategy in Office 365.</w:t>
+      </w:r>
+    </w:p>
+    <w:p>
+      <w:pPr>
+        <w:numPr>
+          <w:ilvl w:val="0"/>
+          <w:numId w:val="1004"/>
+        </w:numPr>
+        <w:pStyle w:val="Compact"/>
+      </w:pPr>
+      <w:r>
+        <w:t xml:space="preserve">Led end-to-end product effort and engineering team for Twist. This was a labs project to explore fun, social photo communications. Drove research, planning, roadmap, and vision, partnering with stakeholders to bring the product from conception to launch in the iOS App Store.</w:t>
+      </w:r>
+    </w:p>
+    <w:bookmarkEnd w:id="28"/>
+    <w:bookmarkStart w:id="29" w:name="software-engineer"/>
     <w:p>
       <w:pPr>
         <w:pStyle w:val="Heading2"/>
       </w:pPr>
-      <w:bookmarkStart w:id="35" w:name="contract-design-strategy-development"/>
-      <w:r>
-        <w:t xml:space="preserve">Contract Design, Strategy, Development</w:t>
-      </w:r>
-      <w:bookmarkEnd w:id="35"/>
+      <w:r>
+        <w:t xml:space="preserve">Software Engineer</w:t>
+      </w:r>
     </w:p>
     <w:p>
       <w:pPr>
@@ -471,85 +377,73 @@
         <w:rPr>
           <w:i/>
         </w:rPr>
-        <w:t xml:space="preserve">Self-employed, Since 2000</w:t>
-      </w:r>
-    </w:p>
-    <w:p>
-      <w:pPr>
-        <w:pStyle w:val="BodyText"/>
-      </w:pPr>
-      <w:r>
-        <w:t xml:space="preserve">I executed design, development, and strategy work for clients of all sizes. Recent projects include:</w:t>
-      </w:r>
-    </w:p>
-    <w:p>
-      <w:pPr>
+        <w:t xml:space="preserve">IBM, Aug 2008–July 2010</w:t>
+      </w:r>
+    </w:p>
+    <w:p>
+      <w:pPr>
+        <w:numPr>
+          <w:ilvl w:val="0"/>
+          <w:numId w:val="1005"/>
+        </w:numPr>
         <w:pStyle w:val="Compact"/>
+      </w:pPr>
+      <w:r>
+        <w:t xml:space="preserve">Designed and built software in C++, Java and JS on project for the largest telco company in Singapore delivering software for browsers and touch-screen kiosks in the flagship store.</w:t>
+      </w:r>
+    </w:p>
+    <w:bookmarkEnd w:id="29"/>
+    <w:bookmarkStart w:id="30" w:name="contract-design-strategy-development"/>
+    <w:p>
+      <w:pPr>
+        <w:pStyle w:val="Heading2"/>
+      </w:pPr>
+      <w:r>
+        <w:t xml:space="preserve">Contract Design, Strategy, Development</w:t>
+      </w:r>
+    </w:p>
+    <w:p>
+      <w:pPr>
+        <w:pStyle w:val="FirstParagraph"/>
+      </w:pPr>
+      <w:r>
+        <w:rPr>
+          <w:i/>
+        </w:rPr>
+        <w:t xml:space="preserve">Self-employed, 2000–Present</w:t>
+      </w:r>
+    </w:p>
+    <w:p>
+      <w:pPr>
         <w:numPr>
+          <w:ilvl w:val="0"/>
           <w:numId w:val="1006"/>
-          <w:ilvl w:val="0"/>
         </w:numPr>
-      </w:pPr>
-      <w:r>
-        <w:t xml:space="preserve">Consulted for</w:t>
-      </w:r>
-      <w:r>
-        <w:t xml:space="preserve"> </w:t>
-      </w:r>
-      <w:hyperlink r:id="rId36">
-        <w:r>
-          <w:rPr>
-            <w:rStyle w:val="Hyperlink"/>
-          </w:rPr>
-          <w:t xml:space="preserve">Escher Reality</w:t>
-        </w:r>
-      </w:hyperlink>
-      <w:r>
-        <w:t xml:space="preserve">, a YC-funded Augmented Reality (AR) startup (acquired). Designed logo, built single and multi-user AR experiences in Unity and authored AR Human Interface Guidelines.</w:t>
-      </w:r>
-    </w:p>
-    <w:p>
-      <w:pPr>
         <w:pStyle w:val="Compact"/>
-        <w:numPr>
-          <w:numId w:val="1006"/>
-          <w:ilvl w:val="0"/>
-        </w:numPr>
-      </w:pPr>
-      <w:r>
-        <w:t xml:space="preserve">Designed and built a UI spec through a 13 by 3 LED matrix for the smart water IOT company  </w:t>
-      </w:r>
-      <w:hyperlink r:id="rId37">
-        <w:r>
-          <w:rPr>
-            <w:rStyle w:val="Hyperlink"/>
-          </w:rPr>
-          <w:t xml:space="preserve">Phyn</w:t>
-        </w:r>
-      </w:hyperlink>
-      <w:r>
-        <w:t xml:space="preserve">.</w:t>
-      </w:r>
-    </w:p>
+      </w:pPr>
+      <w:r>
+        <w:t xml:space="preserve">Executed design, dev, and strategy work for clients of all sizes. Most recently, design advisor to Escher Reality, a YC-funded Augmented Reality (AR) startup (acquired by Niantic, 2017). Developed brand and identity, led UX for AR, and designed and built single and multiplayer AR experiences.</w:t>
+      </w:r>
+    </w:p>
+    <w:bookmarkEnd w:id="30"/>
+    <w:bookmarkEnd w:id="31"/>
+    <w:bookmarkStart w:id="34" w:name="education"/>
     <w:p>
       <w:pPr>
         <w:pStyle w:val="Heading1"/>
       </w:pPr>
-      <w:bookmarkStart w:id="38" w:name="education"/>
       <w:r>
         <w:t xml:space="preserve">Education</w:t>
       </w:r>
-      <w:bookmarkEnd w:id="38"/>
-    </w:p>
+    </w:p>
+    <w:bookmarkStart w:id="32" w:name="masters-in-human-computer-interaction"/>
     <w:p>
       <w:pPr>
         <w:pStyle w:val="Heading2"/>
       </w:pPr>
-      <w:bookmarkStart w:id="39" w:name="masters-in-human-computer-interaction"/>
       <w:r>
         <w:t xml:space="preserve">Masters in Human-Computer Interaction</w:t>
       </w:r>
-      <w:bookmarkEnd w:id="39"/>
     </w:p>
     <w:p>
       <w:pPr>
@@ -564,21 +458,25 @@
     </w:p>
     <w:p>
       <w:pPr>
-        <w:pStyle w:val="BodyText"/>
+        <w:numPr>
+          <w:ilvl w:val="0"/>
+          <w:numId w:val="1007"/>
+        </w:numPr>
+        <w:pStyle w:val="Compact"/>
       </w:pPr>
       <w:r>
         <w:t xml:space="preserve">1st place, Microsoft Firenze BXT competition. 1st place, Yahoo! HackU CMU.</w:t>
       </w:r>
     </w:p>
+    <w:bookmarkEnd w:id="32"/>
+    <w:bookmarkStart w:id="33" w:name="b.eng-hons.-in-electrical-engineering"/>
     <w:p>
       <w:pPr>
         <w:pStyle w:val="Heading2"/>
       </w:pPr>
-      <w:bookmarkStart w:id="40" w:name="b.eng-hons.-in-electrical-engineering"/>
       <w:r>
         <w:t xml:space="preserve">B.Eng (Hons.) in Electrical Engineering</w:t>
       </w:r>
-      <w:bookmarkEnd w:id="40"/>
     </w:p>
     <w:p>
       <w:pPr>
@@ -591,6 +489,8 @@
         <w:t xml:space="preserve">National University of Singapore, 2008</w:t>
       </w:r>
     </w:p>
+    <w:bookmarkEnd w:id="33"/>
+    <w:bookmarkEnd w:id="34"/>
     <w:sectPr/>
   </w:body>
 </w:document>
@@ -622,109 +522,6 @@
 <file path=word/numbering.xml><?xml version="1.0" encoding="utf-8"?>
 <w:numbering xmlns:w="http://schemas.openxmlformats.org/wordprocessingml/2006/main">
   <w:abstractNum w:abstractNumId="990">
-    <w:nsid w:val="170cd2de"/>
-    <w:multiLevelType w:val="multilevel"/>
-    <w:lvl w:ilvl="0">
-      <w:numFmt w:val="bullet"/>
-      <w:lvlText w:val=" "/>
-      <w:lvlJc w:val="left"/>
-      <w:pPr>
-        <w:tabs>
-          <w:tab w:val="num" w:pos="0"/>
-        </w:tabs>
-        <w:ind w:left="480" w:hanging="480"/>
-      </w:pPr>
-    </w:lvl>
-    <w:lvl w:ilvl="1">
-      <w:numFmt w:val="bullet"/>
-      <w:lvlText w:val=" "/>
-      <w:lvlJc w:val="left"/>
-      <w:pPr>
-        <w:tabs>
-          <w:tab w:val="num" w:pos="720"/>
-        </w:tabs>
-        <w:ind w:left="1200" w:hanging="480"/>
-      </w:pPr>
-    </w:lvl>
-    <w:lvl w:ilvl="2">
-      <w:numFmt w:val="bullet"/>
-      <w:lvlText w:val=" "/>
-      <w:lvlJc w:val="left"/>
-      <w:pPr>
-        <w:tabs>
-          <w:tab w:val="num" w:pos="1440"/>
-        </w:tabs>
-        <w:ind w:left="1920" w:hanging="480"/>
-      </w:pPr>
-    </w:lvl>
-    <w:lvl w:ilvl="3">
-      <w:numFmt w:val="bullet"/>
-      <w:lvlText w:val=" "/>
-      <w:lvlJc w:val="left"/>
-      <w:pPr>
-        <w:tabs>
-          <w:tab w:val="num" w:pos="2160"/>
-        </w:tabs>
-        <w:ind w:left="2640" w:hanging="480"/>
-      </w:pPr>
-    </w:lvl>
-    <w:lvl w:ilvl="4">
-      <w:numFmt w:val="bullet"/>
-      <w:lvlText w:val=" "/>
-      <w:lvlJc w:val="left"/>
-      <w:pPr>
-        <w:tabs>
-          <w:tab w:val="num" w:pos="2880"/>
-        </w:tabs>
-        <w:ind w:left="3360" w:hanging="480"/>
-      </w:pPr>
-    </w:lvl>
-    <w:lvl w:ilvl="5">
-      <w:numFmt w:val="bullet"/>
-      <w:lvlText w:val=" "/>
-      <w:lvlJc w:val="left"/>
-      <w:pPr>
-        <w:tabs>
-          <w:tab w:val="num" w:pos="3600"/>
-        </w:tabs>
-        <w:ind w:left="4080" w:hanging="480"/>
-      </w:pPr>
-    </w:lvl>
-    <w:lvl w:ilvl="6">
-      <w:numFmt w:val="bullet"/>
-      <w:lvlText w:val=" "/>
-      <w:lvlJc w:val="left"/>
-      <w:pPr>
-        <w:tabs>
-          <w:tab w:val="num" w:pos="4320"/>
-        </w:tabs>
-        <w:ind w:left="4800" w:hanging="480"/>
-      </w:pPr>
-    </w:lvl>
-    <w:lvl w:ilvl="7">
-      <w:numFmt w:val="bullet"/>
-      <w:lvlText w:val=" "/>
-      <w:lvlJc w:val="left"/>
-      <w:pPr>
-        <w:tabs>
-          <w:tab w:val="num" w:pos="5040"/>
-        </w:tabs>
-        <w:ind w:left="5520" w:hanging="480"/>
-      </w:pPr>
-    </w:lvl>
-    <w:lvl w:ilvl="8">
-      <w:numFmt w:val="bullet"/>
-      <w:lvlText w:val=" "/>
-      <w:lvlJc w:val="left"/>
-      <w:pPr>
-        <w:tabs>
-          <w:tab w:val="num" w:pos="5760"/>
-        </w:tabs>
-        <w:ind w:left="6240" w:hanging="480"/>
-      </w:pPr>
-    </w:lvl>
-  </w:abstractNum>
-  <w:abstractNum w:abstractNumId="990">
     <w:nsid w:val="2c1ae401"/>
     <w:multiLevelType w:val="multilevel"/>
     <w:lvl w:ilvl="0">
@@ -930,9 +727,6 @@
       </w:pPr>
     </w:lvl>
   </w:abstractNum>
-  <w:num w:numId="1000">
-    <w:abstractNumId w:val="990"/>
-  </w:num>
   <w:num w:numId="1000">
     <w:abstractNumId w:val="990"/>
   </w:num>
@@ -954,6 +748,9 @@
   <w:num w:numId="1006">
     <w:abstractNumId w:val="991"/>
   </w:num>
+  <w:num w:numId="1007">
+    <w:abstractNumId w:val="991"/>
+  </w:num>
 </w:numbering>
 </file>
 
@@ -1097,7 +894,7 @@
       <w:rFonts w:asciiTheme="majorHAnsi" w:eastAsiaTheme="majorEastAsia" w:hAnsiTheme="majorHAnsi" w:cstheme="majorBidi"/>
       <w:b/>
       <w:bCs/>
-      <w:color w:val="345A8A" w:themeColor="accent1" w:themeShade="B5"/>
+      <w:color w:val="4F81BD" w:themeColor="accent1"/>
       <w:sz w:val="32"/>
       <w:szCs w:val="32"/>
     </w:rPr>
@@ -1114,28 +911,6 @@
       <w:keepLines/>
       <w:spacing w:before="200" w:after="0"/>
       <w:outlineLvl w:val="1"/>
-    </w:pPr>
-    <w:rPr>
-      <w:rFonts w:asciiTheme="majorHAnsi" w:eastAsiaTheme="majorEastAsia" w:hAnsiTheme="majorHAnsi" w:cstheme="majorBidi"/>
-      <w:b/>
-      <w:bCs/>
-      <w:color w:val="4F81BD" w:themeColor="accent1"/>
-      <w:sz w:val="32"/>
-      <w:szCs w:val="32"/>
-    </w:rPr>
-  </w:style>
-  <w:style w:type="paragraph" w:styleId="Heading3">
-    <w:name w:val="Heading 3"/>
-    <w:basedOn w:val="Normal"/>
-    <w:next w:val="BodyText"/>
-    <w:uiPriority w:val="9"/>
-    <w:unhideWhenUsed/>
-    <w:qFormat/>
-    <w:pPr>
-      <w:keepNext/>
-      <w:keepLines/>
-      <w:spacing w:before="200" w:after="0"/>
-      <w:outlineLvl w:val="2"/>
     </w:pPr>
     <w:rPr>
       <w:rFonts w:asciiTheme="majorHAnsi" w:eastAsiaTheme="majorEastAsia" w:hAnsiTheme="majorHAnsi" w:cstheme="majorBidi"/>
@@ -1146,8 +921,8 @@
       <w:szCs w:val="28"/>
     </w:rPr>
   </w:style>
-  <w:style w:type="paragraph" w:styleId="Heading4">
-    <w:name w:val="Heading 4"/>
+  <w:style w:type="paragraph" w:styleId="Heading3">
+    <w:name w:val="Heading 3"/>
     <w:basedOn w:val="Normal"/>
     <w:next w:val="BodyText"/>
     <w:uiPriority w:val="9"/>
@@ -1157,7 +932,7 @@
       <w:keepNext/>
       <w:keepLines/>
       <w:spacing w:before="200" w:after="0"/>
-      <w:outlineLvl w:val="3"/>
+      <w:outlineLvl w:val="2"/>
     </w:pPr>
     <w:rPr>
       <w:rFonts w:asciiTheme="majorHAnsi" w:eastAsiaTheme="majorEastAsia" w:hAnsiTheme="majorHAnsi" w:cstheme="majorBidi"/>
@@ -1168,6 +943,28 @@
       <w:szCs w:val="24"/>
     </w:rPr>
   </w:style>
+  <w:style w:type="paragraph" w:styleId="Heading4">
+    <w:name w:val="Heading 4"/>
+    <w:basedOn w:val="Normal"/>
+    <w:next w:val="BodyText"/>
+    <w:uiPriority w:val="9"/>
+    <w:unhideWhenUsed/>
+    <w:qFormat/>
+    <w:pPr>
+      <w:keepNext/>
+      <w:keepLines/>
+      <w:spacing w:before="200" w:after="0"/>
+      <w:outlineLvl w:val="3"/>
+    </w:pPr>
+    <w:rPr>
+      <w:rFonts w:asciiTheme="majorHAnsi" w:eastAsiaTheme="majorEastAsia" w:hAnsiTheme="majorHAnsi" w:cstheme="majorBidi"/>
+      <w:i/>
+      <w:bCs/>
+      <w:color w:val="4F81BD" w:themeColor="accent1"/>
+      <w:sz w:val="24"/>
+      <w:szCs w:val="24"/>
+    </w:rPr>
+  </w:style>
   <w:style w:type="paragraph" w:styleId="Heading5">
     <w:name w:val="Heading 5"/>
     <w:basedOn w:val="Normal"/>
@@ -1183,7 +980,6 @@
     </w:pPr>
     <w:rPr>
       <w:rFonts w:asciiTheme="majorHAnsi" w:eastAsiaTheme="majorEastAsia" w:hAnsiTheme="majorHAnsi" w:cstheme="majorBidi"/>
-      <w:i/>
       <w:iCs/>
       <w:color w:val="4F81BD" w:themeColor="accent1"/>
       <w:sz w:val="24"/>
@@ -1279,14 +1075,8 @@
     <w:qFormat/>
     <w:pPr>
       <w:spacing w:before="100" w:after="100"/>
-      <w:ind w:firstLine="0"/>
-    </w:pPr>
-    <w:rPr>
-      <w:rFonts w:asciiTheme="majorHAnsi" w:eastAsiaTheme="majorEastAsia" w:hAnsiTheme="majorHAnsi" w:cstheme="majorBidi"/>
-      <w:bCs/>
-      <w:sz w:val="20"/>
-      <w:szCs w:val="20"/>
-    </w:rPr>
+      <w:ind w:firstLine="0" w:left="480" w:right="480"/>
+    </w:pPr>
   </w:style>
   <w:style w:type="paragraph" w:styleId="FootnoteText">
     <w:name w:val="Footnote Text"/>
@@ -1379,6 +1169,10 @@
       <w:rFonts w:ascii="Consolas" w:hAnsi="Consolas"/>
       <w:sz w:val="22"/>
     </w:rPr>
+  </w:style>
+  <w:style w:type="character" w:customStyle="1" w:styleId="SectionNumber">
+    <w:name w:val="Section Number"/>
+    <w:basedOn w:val="BodyTextChar"/>
   </w:style>
   <w:style w:type="character" w:styleId="FootnoteReference">
     <w:name w:val="Footnote Reference"/>

</xml_diff>

<commit_message>
Remove old resume examples, run first version of resume generator to create James Mulholland version
</commit_message>
<xml_diff>
--- a/output/resume.docx
+++ b/output/resume.docx
@@ -2,13 +2,13 @@
 <file path=word/document.xml><?xml version="1.0" encoding="utf-8"?>
 <w:document xmlns:w="http://schemas.openxmlformats.org/wordprocessingml/2006/main" xmlns:m="http://schemas.openxmlformats.org/officeDocument/2006/math" xmlns:r="http://schemas.openxmlformats.org/officeDocument/2006/relationships" xmlns:o="urn:schemas-microsoft-com:office:office" xmlns:v="urn:schemas-microsoft-com:vml" xmlns:w10="urn:schemas-microsoft-com:office:word" xmlns:a="http://schemas.openxmlformats.org/drawingml/2006/main" xmlns:pic="http://schemas.openxmlformats.org/drawingml/2006/picture" xmlns:wp="http://schemas.openxmlformats.org/drawingml/2006/wordprocessingDrawing">
   <w:body>
-    <w:bookmarkStart w:id="23" w:name="chong-han-chua"/>
+    <w:bookmarkStart w:id="22" w:name="james-mulholland"/>
     <w:p>
       <w:pPr>
         <w:pStyle w:val="Heading1"/>
       </w:pPr>
       <w:r>
-        <w:t xml:space="preserve">Chong Han Chua</w:t>
+        <w:t xml:space="preserve">James Mulholland</w:t>
       </w:r>
     </w:p>
     <w:tbl>
@@ -26,7 +26,10 @@
               <w:jc w:val="left"/>
             </w:pPr>
             <w:r>
-              <w:t xml:space="preserve">c</w:t>
+              <w:rPr>
+                <w:rStyle w:val="VerbatimChar"/>
+              </w:rPr>
+              <w:t xml:space="preserve">email</w:t>
             </w:r>
           </w:p>
         </w:tc>
@@ -41,15 +44,9 @@
                 <w:rPr>
                   <w:rStyle w:val="Hyperlink"/>
                 </w:rPr>
-                <w:t xml:space="preserve">johncch@outlook.com</w:t>
+                <w:t xml:space="preserve">jwmulholland@gmail.com</w:t>
               </w:r>
             </w:hyperlink>
-            <w:r>
-              <w:t xml:space="preserve"> </w:t>
-            </w:r>
-            <w:r>
-              <w:t xml:space="preserve">/ +1 (412) 519-2749</w:t>
-            </w:r>
           </w:p>
         </w:tc>
       </w:tr>
@@ -61,7 +58,10 @@
               <w:jc w:val="left"/>
             </w:pPr>
             <w:r>
-              <w:t xml:space="preserve">w</w:t>
+              <w:rPr>
+                <w:rStyle w:val="VerbatimChar"/>
+              </w:rPr>
+              <w:t xml:space="preserve">web</w:t>
             </w:r>
           </w:p>
         </w:tc>
@@ -76,7 +76,7 @@
                 <w:rPr>
                   <w:rStyle w:val="Hyperlink"/>
                 </w:rPr>
-                <w:t xml:space="preserve">https://fifthrevision.com</w:t>
+                <w:t xml:space="preserve">http://jamesmulhol.land</w:t>
               </w:r>
             </w:hyperlink>
           </w:p>
@@ -90,7 +90,10 @@
               <w:jc w:val="left"/>
             </w:pPr>
             <w:r>
-              <w:t xml:space="preserve">g</w:t>
+              <w:rPr>
+                <w:rStyle w:val="VerbatimChar"/>
+              </w:rPr>
+              <w:t xml:space="preserve">phone</w:t>
             </w:r>
           </w:p>
         </w:tc>
@@ -100,53 +103,64 @@
               <w:pStyle w:val="Compact"/>
               <w:jc w:val="left"/>
             </w:pPr>
-            <w:hyperlink r:id="rId22">
-              <w:r>
-                <w:rPr>
-                  <w:rStyle w:val="Hyperlink"/>
-                </w:rPr>
-                <w:t xml:space="preserve">https://github.com/johncch</w:t>
-              </w:r>
-            </w:hyperlink>
+            <w:r>
+              <w:t xml:space="preserve">651. 308.4488</w:t>
+            </w:r>
           </w:p>
         </w:tc>
       </w:tr>
     </w:tbl>
+    <w:bookmarkEnd w:id="22"/>
+    <w:bookmarkStart w:id="23" w:name="about-me"/>
+    <w:p>
+      <w:pPr>
+        <w:pStyle w:val="Heading1"/>
+      </w:pPr>
+      <w:r>
+        <w:t xml:space="preserve">About Me</w:t>
+      </w:r>
+    </w:p>
+    <w:p>
+      <w:pPr>
+        <w:pStyle w:val="FirstParagraph"/>
+      </w:pPr>
+      <w:r>
+        <w:t xml:space="preserve">I have over 10 years of industry experience delivering quality software in complex domains.</w:t>
+      </w:r>
+    </w:p>
+    <w:p>
+      <w:pPr>
+        <w:pStyle w:val="BodyText"/>
+      </w:pPr>
+      <w:r>
+        <w:t xml:space="preserve">at startups to large</w:t>
+      </w:r>
+    </w:p>
+    <w:p>
+      <w:pPr>
+        <w:pStyle w:val="BodyText"/>
+      </w:pPr>
+      <w:r>
+        <w:t xml:space="preserve">Compelled by complex and high-level problem solving, my strengths lie in strategic and analytical thinking.</w:t>
+      </w:r>
+    </w:p>
     <w:bookmarkEnd w:id="23"/>
-    <w:bookmarkStart w:id="24" w:name="hello"/>
+    <w:bookmarkStart w:id="27" w:name="workday"/>
     <w:p>
       <w:pPr>
         <w:pStyle w:val="Heading1"/>
       </w:pPr>
       <w:r>
-        <w:t xml:space="preserve">Hello</w:t>
-      </w:r>
-    </w:p>
-    <w:p>
-      <w:pPr>
-        <w:pStyle w:val="FirstParagraph"/>
-      </w:pPr>
-      <w:r>
-        <w:t xml:space="preserve">I have 12+ years of experience leading and managing new product innovation focusing on Design and UX.</w:t>
-      </w:r>
-    </w:p>
-    <w:bookmarkEnd w:id="24"/>
-    <w:bookmarkStart w:id="31" w:name="experience"/>
-    <w:p>
-      <w:pPr>
-        <w:pStyle w:val="Heading1"/>
-      </w:pPr>
-      <w:r>
-        <w:t xml:space="preserve">Experience</w:t>
-      </w:r>
-    </w:p>
-    <w:bookmarkStart w:id="25" w:name="head-of-digital-experience"/>
+        <w:t xml:space="preserve">Workday</w:t>
+      </w:r>
+    </w:p>
+    <w:bookmarkStart w:id="24" w:name="product-design-architect"/>
     <w:p>
       <w:pPr>
         <w:pStyle w:val="Heading2"/>
       </w:pPr>
       <w:r>
-        <w:t xml:space="preserve">Head of Digital Experience</w:t>
+        <w:t xml:space="preserve">Product Design Architect</w:t>
       </w:r>
     </w:p>
     <w:p>
@@ -157,7 +171,7 @@
         <w:rPr>
           <w:i/>
         </w:rPr>
-        <w:t xml:space="preserve">Advanced MedTech, May 2019–Present</w:t>
+        <w:t xml:space="preserve">Jan 2020–Present</w:t>
       </w:r>
     </w:p>
     <w:p>
@@ -169,7 +183,7 @@
         <w:pStyle w:val="Compact"/>
       </w:pPr>
       <w:r>
-        <w:t xml:space="preserve">Part of the Extended Senior Leadership Team, reporting to CEO, advising on all digital-related matters and exploring new digital opportunities.</w:t>
+        <w:t xml:space="preserve">Leading early stage efforts for design discovery in new product areas, architectural changes, and complex problems</w:t>
       </w:r>
     </w:p>
     <w:p>
@@ -181,7 +195,7 @@
         <w:pStyle w:val="Compact"/>
       </w:pPr>
       <w:r>
-        <w:t xml:space="preserve">Built strategy and tactical roadmap for digital health opportunities based on extensive ethnography conducted on key patient population and stakeholders; collaborated across orgs to run pilot programs.</w:t>
+        <w:t xml:space="preserve">Leading efforts to define new directions for product vision</w:t>
       </w:r>
     </w:p>
     <w:p>
@@ -193,17 +207,101 @@
         <w:pStyle w:val="Compact"/>
       </w:pPr>
       <w:r>
-        <w:t xml:space="preserve">Led the shift from in person to digital marketing in response to COVID-19, hired a 7-person team; collaborated with regional marketing teams worldwide.</w:t>
-      </w:r>
-    </w:p>
-    <w:bookmarkEnd w:id="25"/>
-    <w:bookmarkStart w:id="26" w:name="product-design-lead"/>
+        <w:t xml:space="preserve">Providing early stage response to critical experience questions or issues</w:t>
+      </w:r>
+    </w:p>
+    <w:p>
+      <w:pPr>
+        <w:numPr>
+          <w:ilvl w:val="0"/>
+          <w:numId w:val="1001"/>
+        </w:numPr>
+        <w:pStyle w:val="Compact"/>
+      </w:pPr>
+      <w:r>
+        <w:t xml:space="preserve">Estimating impact to existing concepts when refactoring or introducing new concepts</w:t>
+      </w:r>
+    </w:p>
+    <w:p>
+      <w:pPr>
+        <w:numPr>
+          <w:ilvl w:val="0"/>
+          <w:numId w:val="1001"/>
+        </w:numPr>
+        <w:pStyle w:val="Compact"/>
+      </w:pPr>
+      <w:r>
+        <w:t xml:space="preserve">Creating viable definition of design problems, handing off for teams to dive deeper and build</w:t>
+      </w:r>
+    </w:p>
+    <w:p>
+      <w:pPr>
+        <w:numPr>
+          <w:ilvl w:val="0"/>
+          <w:numId w:val="1001"/>
+        </w:numPr>
+        <w:pStyle w:val="Compact"/>
+      </w:pPr>
+      <w:r>
+        <w:t xml:space="preserve">Offering strategies to break down further design work, considering release timing, bundling of efforts, team structure and expertise</w:t>
+      </w:r>
+    </w:p>
+    <w:p>
+      <w:pPr>
+        <w:numPr>
+          <w:ilvl w:val="0"/>
+          <w:numId w:val="1001"/>
+        </w:numPr>
+        <w:pStyle w:val="Compact"/>
+      </w:pPr>
+      <w:r>
+        <w:t xml:space="preserve">Collecting and curating interaction patterns, advising on use</w:t>
+      </w:r>
+    </w:p>
+    <w:p>
+      <w:pPr>
+        <w:numPr>
+          <w:ilvl w:val="0"/>
+          <w:numId w:val="1001"/>
+        </w:numPr>
+        <w:pStyle w:val="Compact"/>
+      </w:pPr>
+      <w:r>
+        <w:t xml:space="preserve">Consulting across Workday for various strategic projects</w:t>
+      </w:r>
+    </w:p>
+    <w:p>
+      <w:pPr>
+        <w:numPr>
+          <w:ilvl w:val="0"/>
+          <w:numId w:val="1001"/>
+        </w:numPr>
+        <w:pStyle w:val="Compact"/>
+      </w:pPr>
+      <w:r>
+        <w:t xml:space="preserve">Collaborating with org managers to develop team processes</w:t>
+      </w:r>
+    </w:p>
+    <w:p>
+      <w:pPr>
+        <w:numPr>
+          <w:ilvl w:val="0"/>
+          <w:numId w:val="1001"/>
+        </w:numPr>
+        <w:pStyle w:val="Compact"/>
+      </w:pPr>
+      <w:r>
+        <w:t xml:space="preserve">Mentoring Sr. Designers and Researchers</w:t>
+      </w:r>
+    </w:p>
+    <w:bookmarkEnd w:id="24"/>
+    <w:bookmarkStart w:id="25" w:name="principal-product-designer"/>
     <w:p>
       <w:pPr>
         <w:pStyle w:val="Heading2"/>
       </w:pPr>
       <w:r>
-        <w:t xml:space="preserve">Product Design Lead</w:t>
+        <w:t xml:space="preserve">Principal Product Designer</w:t>
       </w:r>
     </w:p>
     <w:p>
@@ -214,15 +312,7 @@
         <w:rPr>
           <w:i/>
         </w:rPr>
-        <w:t xml:space="preserve">Honeycomb, Oct 2017–April 2019</w:t>
-      </w:r>
-    </w:p>
-    <w:p>
-      <w:pPr>
-        <w:pStyle w:val="BodyText"/>
-      </w:pPr>
-      <w:r>
-        <w:t xml:space="preserve">Honeycomb provides observability to modern dev teams to understand and debug production systems.</w:t>
+        <w:t xml:space="preserve">Oct 2018–Dec 2019</w:t>
       </w:r>
     </w:p>
     <w:p>
@@ -234,7 +324,7 @@
         <w:pStyle w:val="Compact"/>
       </w:pPr>
       <w:r>
-        <w:t xml:space="preserve">Redesigned product, IA and UI to advance observability use cases for teams, expanding from just queries to multiple feature areas and incorporating collaboration semantics into the product.</w:t>
+        <w:t xml:space="preserve">Senior leader for design practice: leading most early stage projects, running design critiques, defining and refining our design process</w:t>
       </w:r>
     </w:p>
     <w:p>
@@ -246,17 +336,41 @@
         <w:pStyle w:val="Compact"/>
       </w:pPr>
       <w:r>
-        <w:t xml:space="preserve">Revamped user onboarding experiences—walking through a very technical product setup to reduce time-to-first value for new trials—to achieve self-serve business objectives.</w:t>
-      </w:r>
-    </w:p>
-    <w:bookmarkEnd w:id="26"/>
-    <w:bookmarkStart w:id="27" w:name="ceo-co-founder-product-development"/>
+        <w:t xml:space="preserve">Aiding product managers and chief technical architects in concept development</w:t>
+      </w:r>
+    </w:p>
+    <w:p>
+      <w:pPr>
+        <w:numPr>
+          <w:ilvl w:val="0"/>
+          <w:numId w:val="1002"/>
+        </w:numPr>
+        <w:pStyle w:val="Compact"/>
+      </w:pPr>
+      <w:r>
+        <w:t xml:space="preserve">Structuring team’s workload while balancing strengths and motivations</w:t>
+      </w:r>
+    </w:p>
+    <w:p>
+      <w:pPr>
+        <w:numPr>
+          <w:ilvl w:val="0"/>
+          <w:numId w:val="1002"/>
+        </w:numPr>
+        <w:pStyle w:val="Compact"/>
+      </w:pPr>
+      <w:r>
+        <w:t xml:space="preserve">Mentoring other designers in craft and process</w:t>
+      </w:r>
+    </w:p>
+    <w:bookmarkEnd w:id="25"/>
+    <w:bookmarkStart w:id="26" w:name="sr.-manager-user-experience"/>
     <w:p>
       <w:pPr>
         <w:pStyle w:val="Heading2"/>
       </w:pPr>
       <w:r>
-        <w:t xml:space="preserve">CEO &amp; Co-founder (Product development)</w:t>
+        <w:t xml:space="preserve">Sr. Manager, User Experience</w:t>
       </w:r>
     </w:p>
     <w:p>
@@ -267,15 +381,7 @@
         <w:rPr>
           <w:i/>
         </w:rPr>
-        <w:t xml:space="preserve">Echlo, Jan 2016–Oct 2017</w:t>
-      </w:r>
-    </w:p>
-    <w:p>
-      <w:pPr>
-        <w:pStyle w:val="BodyText"/>
-      </w:pPr>
-      <w:r>
-        <w:t xml:space="preserve">Echlo explores productizing real-time geolocation. Our first app was Pulse.</w:t>
+        <w:t xml:space="preserve">Aug 2016–Sep 2018</w:t>
       </w:r>
     </w:p>
     <w:p>
@@ -287,7 +393,7 @@
         <w:pStyle w:val="Compact"/>
       </w:pPr>
       <w:r>
-        <w:t xml:space="preserve">Designed, built and launched a multi-user, concurrent, persistent, location sharing mobile and web app in Swift and React. The app was designed to be always on with minimal battery use, achieved using a deep exploration into and understanding of the iOS tech stack.</w:t>
+        <w:t xml:space="preserve">Grew team from 3 to 8 across three disciplines: design, research, and writing (documentation)</w:t>
       </w:r>
     </w:p>
     <w:p>
@@ -299,74 +405,134 @@
         <w:pStyle w:val="Compact"/>
       </w:pPr>
       <w:r>
-        <w:t xml:space="preserve">Guided the product strategy from initial conception to later market search efforts using both qualitative and quantitative user research methods.</w:t>
-      </w:r>
-    </w:p>
-    <w:bookmarkEnd w:id="27"/>
-    <w:bookmarkStart w:id="28" w:name="senior-pm-product-ux"/>
-    <w:p>
-      <w:pPr>
-        <w:pStyle w:val="Heading2"/>
-      </w:pPr>
-      <w:r>
-        <w:t xml:space="preserve">Senior PM (Product &amp; UX)</w:t>
-      </w:r>
-    </w:p>
-    <w:p>
-      <w:pPr>
-        <w:pStyle w:val="FirstParagraph"/>
-      </w:pPr>
+        <w:t xml:space="preserve">Established UX as a product influencers, giving them agency in product teams and a collective</w:t>
+      </w:r>
+      <w:r>
+        <w:t xml:space="preserve"> </w:t>
+      </w:r>
+      <w:r>
+        <w:t xml:space="preserve">‘</w:t>
+      </w:r>
+      <w:r>
+        <w:t xml:space="preserve">seat at the table</w:t>
+      </w:r>
+      <w:r>
+        <w:t xml:space="preserve">’</w:t>
+      </w:r>
+    </w:p>
+    <w:p>
+      <w:pPr>
+        <w:numPr>
+          <w:ilvl w:val="0"/>
+          <w:numId w:val="1003"/>
+        </w:numPr>
+        <w:pStyle w:val="Compact"/>
+      </w:pPr>
+      <w:r>
+        <w:t xml:space="preserve">Responsible for managing UX of</w:t>
+      </w:r>
+      <w:r>
+        <w:t xml:space="preserve"> </w:t>
+      </w:r>
       <w:r>
         <w:rPr>
           <w:i/>
         </w:rPr>
-        <w:t xml:space="preserve">Microsoft, Oct 2011–Dec 2015</w:t>
-      </w:r>
-    </w:p>
-    <w:p>
-      <w:pPr>
-        <w:numPr>
-          <w:ilvl w:val="0"/>
-          <w:numId w:val="1004"/>
-        </w:numPr>
-        <w:pStyle w:val="Compact"/>
-      </w:pPr>
-      <w:r>
-        <w:t xml:space="preserve">One of few PMs working on UX, touching every product and feature from Inbox, to Sweep, to Compose. Worked on the Hotmail to Outlook.com redesign; eventually in the unification of email products, the Outlook.com UX became the defacto experience.</w:t>
-      </w:r>
-    </w:p>
-    <w:p>
-      <w:pPr>
-        <w:numPr>
-          <w:ilvl w:val="0"/>
-          <w:numId w:val="1004"/>
-        </w:numPr>
-        <w:pStyle w:val="Compact"/>
-      </w:pPr>
-      <w:r>
-        <w:t xml:space="preserve">Led efforts to research, generate and develop mobile strategy and app ideas in an executive push for a mobile application strategy in Office 365.</w:t>
-      </w:r>
-    </w:p>
-    <w:p>
-      <w:pPr>
-        <w:numPr>
-          <w:ilvl w:val="0"/>
-          <w:numId w:val="1004"/>
-        </w:numPr>
-        <w:pStyle w:val="Compact"/>
-      </w:pPr>
-      <w:r>
-        <w:t xml:space="preserve">Led end-to-end product effort and engineering team for Twist. This was a labs project to explore fun, social photo communications. Drove research, planning, roadmap, and vision, partnering with stakeholders to bring the product from conception to launch in the iOS App Store.</w:t>
-      </w:r>
-    </w:p>
-    <w:bookmarkEnd w:id="28"/>
-    <w:bookmarkStart w:id="29" w:name="software-engineer"/>
+        <w:t xml:space="preserve">all</w:t>
+      </w:r>
+      <w:r>
+        <w:t xml:space="preserve"> </w:t>
+      </w:r>
+      <w:r>
+        <w:t xml:space="preserve">the analytics platform capabilities including two new product lines: Prism Analytics and Analytic Applications</w:t>
+      </w:r>
+    </w:p>
+    <w:p>
+      <w:pPr>
+        <w:numPr>
+          <w:ilvl w:val="0"/>
+          <w:numId w:val="1003"/>
+        </w:numPr>
+        <w:pStyle w:val="Compact"/>
+      </w:pPr>
+      <w:r>
+        <w:t xml:space="preserve">Guided post-acquisition adoption/adaptation of interaction and visual design language</w:t>
+      </w:r>
+    </w:p>
+    <w:p>
+      <w:pPr>
+        <w:numPr>
+          <w:ilvl w:val="0"/>
+          <w:numId w:val="1003"/>
+        </w:numPr>
+        <w:pStyle w:val="Compact"/>
+      </w:pPr>
+      <w:r>
+        <w:t xml:space="preserve">Paid back design debt by revising conceptual model, clarifying language and defining repeated UI patterns</w:t>
+      </w:r>
+    </w:p>
+    <w:p>
+      <w:pPr>
+        <w:numPr>
+          <w:ilvl w:val="0"/>
+          <w:numId w:val="1003"/>
+        </w:numPr>
+        <w:pStyle w:val="Compact"/>
+      </w:pPr>
+      <w:r>
+        <w:t xml:space="preserve">Positioned designers and researchers as indispensable partners in the product vision process (Design helps guide the product definition from object model to UI copy)</w:t>
+      </w:r>
+    </w:p>
+    <w:p>
+      <w:pPr>
+        <w:numPr>
+          <w:ilvl w:val="0"/>
+          <w:numId w:val="1003"/>
+        </w:numPr>
+        <w:pStyle w:val="Compact"/>
+      </w:pPr>
+      <w:r>
+        <w:t xml:space="preserve">Maintained close integration with delivery teams, while promoting pragmatism for delivery while maintaining standards of quality</w:t>
+      </w:r>
+    </w:p>
+    <w:p>
+      <w:pPr>
+        <w:numPr>
+          <w:ilvl w:val="0"/>
+          <w:numId w:val="1003"/>
+        </w:numPr>
+        <w:pStyle w:val="Compact"/>
+      </w:pPr>
+      <w:r>
+        <w:t xml:space="preserve">Part of team to define Agile approach including product dev milestones, re-design scrum structure.</w:t>
+      </w:r>
+    </w:p>
+    <w:bookmarkEnd w:id="26"/>
+    <w:bookmarkEnd w:id="27"/>
+    <w:bookmarkStart w:id="30" w:name="platfora"/>
+    <w:p>
+      <w:pPr>
+        <w:pStyle w:val="Heading1"/>
+      </w:pPr>
+      <w:r>
+        <w:t xml:space="preserve">Platfora</w:t>
+      </w:r>
+    </w:p>
+    <w:p>
+      <w:pPr>
+        <w:pStyle w:val="FirstParagraph"/>
+      </w:pPr>
+      <w:r>
+        <w:t xml:space="preserve">acquired by Workday, Aug 2016</w:t>
+      </w:r>
+    </w:p>
+    <w:bookmarkStart w:id="28" w:name="manager-ux-design-and-research"/>
     <w:p>
       <w:pPr>
         <w:pStyle w:val="Heading2"/>
       </w:pPr>
       <w:r>
-        <w:t xml:space="preserve">Software Engineer</w:t>
+        <w:t xml:space="preserve">Manager, UX Design and Research,</w:t>
       </w:r>
     </w:p>
     <w:p>
@@ -377,29 +543,95 @@
         <w:rPr>
           <w:i/>
         </w:rPr>
-        <w:t xml:space="preserve">IBM, Aug 2008–July 2010</w:t>
-      </w:r>
-    </w:p>
-    <w:p>
-      <w:pPr>
-        <w:numPr>
-          <w:ilvl w:val="0"/>
-          <w:numId w:val="1005"/>
-        </w:numPr>
-        <w:pStyle w:val="Compact"/>
-      </w:pPr>
-      <w:r>
-        <w:t xml:space="preserve">Designed and built software in C++, Java and JS on project for the largest telco company in Singapore delivering software for browsers and touch-screen kiosks in the flagship store.</w:t>
-      </w:r>
-    </w:p>
-    <w:bookmarkEnd w:id="29"/>
-    <w:bookmarkStart w:id="30" w:name="contract-design-strategy-development"/>
+        <w:t xml:space="preserve">Apr 2016–Aug 2016</w:t>
+      </w:r>
+    </w:p>
+    <w:p>
+      <w:pPr>
+        <w:numPr>
+          <w:ilvl w:val="0"/>
+          <w:numId w:val="1004"/>
+        </w:numPr>
+        <w:pStyle w:val="Compact"/>
+      </w:pPr>
+      <w:r>
+        <w:t xml:space="preserve">Managing product design and research efforts for a complex technical platform (3 designers and 1 researcher)</w:t>
+      </w:r>
+    </w:p>
+    <w:p>
+      <w:pPr>
+        <w:numPr>
+          <w:ilvl w:val="0"/>
+          <w:numId w:val="1004"/>
+        </w:numPr>
+        <w:pStyle w:val="Compact"/>
+      </w:pPr>
+      <w:r>
+        <w:t xml:space="preserve">Continuing to fill-in design efforts as needed for data visualization and cross-platform features</w:t>
+      </w:r>
+    </w:p>
+    <w:p>
+      <w:pPr>
+        <w:numPr>
+          <w:ilvl w:val="0"/>
+          <w:numId w:val="1004"/>
+        </w:numPr>
+        <w:pStyle w:val="Compact"/>
+      </w:pPr>
+      <w:r>
+        <w:t xml:space="preserve">Developing product experience strategy, including guiding principles</w:t>
+      </w:r>
+    </w:p>
+    <w:p>
+      <w:pPr>
+        <w:numPr>
+          <w:ilvl w:val="0"/>
+          <w:numId w:val="1004"/>
+        </w:numPr>
+        <w:pStyle w:val="Compact"/>
+      </w:pPr>
+      <w:r>
+        <w:t xml:space="preserve">Directing project to develop content strategy to guide and inform new users to the platform</w:t>
+      </w:r>
+    </w:p>
+    <w:p>
+      <w:pPr>
+        <w:numPr>
+          <w:ilvl w:val="0"/>
+          <w:numId w:val="1004"/>
+        </w:numPr>
+        <w:pStyle w:val="Compact"/>
+      </w:pPr>
+      <w:r>
+        <w:t xml:space="preserve">Developing a practice of</w:t>
+      </w:r>
+      <w:r>
+        <w:t xml:space="preserve"> </w:t>
+      </w:r>
+      <w:r>
+        <w:t xml:space="preserve">“</w:t>
+      </w:r>
+      <w:r>
+        <w:t xml:space="preserve">Design Studio</w:t>
+      </w:r>
+      <w:r>
+        <w:t xml:space="preserve">”</w:t>
+      </w:r>
+      <w:r>
+        <w:t xml:space="preserve"> </w:t>
+      </w:r>
+      <w:r>
+        <w:t xml:space="preserve">to develop a critique culture, coordinate team efforts</w:t>
+      </w:r>
+    </w:p>
+    <w:bookmarkEnd w:id="28"/>
+    <w:bookmarkStart w:id="29" w:name="senior-interaction-designer"/>
     <w:p>
       <w:pPr>
         <w:pStyle w:val="Heading2"/>
       </w:pPr>
       <w:r>
-        <w:t xml:space="preserve">Contract Design, Strategy, Development</w:t>
+        <w:t xml:space="preserve">Senior Interaction Designer</w:t>
       </w:r>
     </w:p>
     <w:p>
@@ -410,23 +642,197 @@
         <w:rPr>
           <w:i/>
         </w:rPr>
-        <w:t xml:space="preserve">Self-employed, 2000–Present</w:t>
-      </w:r>
-    </w:p>
-    <w:p>
-      <w:pPr>
-        <w:numPr>
-          <w:ilvl w:val="0"/>
-          <w:numId w:val="1006"/>
-        </w:numPr>
-        <w:pStyle w:val="Compact"/>
-      </w:pPr>
-      <w:r>
-        <w:t xml:space="preserve">Executed design, dev, and strategy work for clients of all sizes. Most recently, design advisor to Escher Reality, a YC-funded Augmented Reality (AR) startup (acquired by Niantic, 2017). Developed brand and identity, led UX for AR, and designed and built single and multiplayer AR experiences.</w:t>
-      </w:r>
-    </w:p>
+        <w:t xml:space="preserve">Mar 2014–Apr 2016</w:t>
+      </w:r>
+    </w:p>
+    <w:p>
+      <w:pPr>
+        <w:numPr>
+          <w:ilvl w:val="0"/>
+          <w:numId w:val="1005"/>
+        </w:numPr>
+        <w:pStyle w:val="Compact"/>
+      </w:pPr>
+      <w:r>
+        <w:t xml:space="preserve">Redesigned entire data visualization system, from creation and analysis interactions to visual aesthetics while envisioning future capabilities</w:t>
+      </w:r>
+    </w:p>
+    <w:p>
+      <w:pPr>
+        <w:numPr>
+          <w:ilvl w:val="0"/>
+          <w:numId w:val="1005"/>
+        </w:numPr>
+        <w:pStyle w:val="Compact"/>
+      </w:pPr>
+      <w:r>
+        <w:t xml:space="preserve">Designed novel</w:t>
+      </w:r>
+      <w:r>
+        <w:t xml:space="preserve"> </w:t>
+      </w:r>
+      <w:r>
+        <w:t xml:space="preserve">“</w:t>
+      </w:r>
+      <w:r>
+        <w:t xml:space="preserve">flow</w:t>
+      </w:r>
+      <w:r>
+        <w:t xml:space="preserve">”</w:t>
+      </w:r>
+      <w:r>
+        <w:t xml:space="preserve"> </w:t>
+      </w:r>
+      <w:r>
+        <w:t xml:space="preserve">visualizations combining concepts of flow diagrams with parallel sets and coordinates expanding our existing interaction model</w:t>
+      </w:r>
+    </w:p>
+    <w:p>
+      <w:pPr>
+        <w:numPr>
+          <w:ilvl w:val="0"/>
+          <w:numId w:val="1005"/>
+        </w:numPr>
+        <w:pStyle w:val="Compact"/>
+      </w:pPr>
+      <w:r>
+        <w:t xml:space="preserve">Directed research to leverage Kano model to improve the process for usability improvements, published poster to ACM SIGCHI 2016</w:t>
+      </w:r>
+    </w:p>
+    <w:p>
+      <w:pPr>
+        <w:numPr>
+          <w:ilvl w:val="0"/>
+          <w:numId w:val="1005"/>
+        </w:numPr>
+        <w:pStyle w:val="Compact"/>
+      </w:pPr>
+      <w:r>
+        <w:t xml:space="preserve">Created and ran</w:t>
+      </w:r>
+      <w:r>
+        <w:t xml:space="preserve"> </w:t>
+      </w:r>
+      <w:r>
+        <w:t xml:space="preserve">“</w:t>
+      </w:r>
+      <w:r>
+        <w:t xml:space="preserve">UX workshop</w:t>
+      </w:r>
+      <w:r>
+        <w:t xml:space="preserve">”</w:t>
+      </w:r>
+      <w:r>
+        <w:t xml:space="preserve"> </w:t>
+      </w:r>
+      <w:r>
+        <w:t xml:space="preserve">to evangelize the design team’s work and offer formal setting to gather cross-departmental input / and expose the design process and existing projects</w:t>
+      </w:r>
+    </w:p>
+    <w:p>
+      <w:pPr>
+        <w:numPr>
+          <w:ilvl w:val="0"/>
+          <w:numId w:val="1005"/>
+        </w:numPr>
+        <w:pStyle w:val="Compact"/>
+      </w:pPr>
+      <w:r>
+        <w:t xml:space="preserve">Developed and maintained a wiki resource to store all data from informal and formal research while involving external facing teams to extend the</w:t>
+      </w:r>
+      <w:r>
+        <w:t xml:space="preserve"> </w:t>
+      </w:r>
+      <w:r>
+        <w:t xml:space="preserve">‘</w:t>
+      </w:r>
+      <w:r>
+        <w:t xml:space="preserve">eyes and ears</w:t>
+      </w:r>
+      <w:r>
+        <w:t xml:space="preserve">’</w:t>
+      </w:r>
+      <w:r>
+        <w:t xml:space="preserve"> </w:t>
+      </w:r>
+      <w:r>
+        <w:t xml:space="preserve">of the UX team</w:t>
+      </w:r>
+    </w:p>
+    <w:p>
+      <w:pPr>
+        <w:numPr>
+          <w:ilvl w:val="0"/>
+          <w:numId w:val="1005"/>
+        </w:numPr>
+        <w:pStyle w:val="Compact"/>
+      </w:pPr>
+      <w:r>
+        <w:t xml:space="preserve">Served as Scrum-master for analytics team, shipping quality projects on time</w:t>
+      </w:r>
+    </w:p>
+    <w:p>
+      <w:pPr>
+        <w:numPr>
+          <w:ilvl w:val="0"/>
+          <w:numId w:val="1005"/>
+        </w:numPr>
+        <w:pStyle w:val="Compact"/>
+      </w:pPr>
+      <w:r>
+        <w:t xml:space="preserve">Provided primary vision for data pipeline and data analysis/visualization areas of the product.</w:t>
+      </w:r>
+    </w:p>
+    <w:p>
+      <w:pPr>
+        <w:numPr>
+          <w:ilvl w:val="0"/>
+          <w:numId w:val="1005"/>
+        </w:numPr>
+        <w:pStyle w:val="Compact"/>
+      </w:pPr>
+      <w:r>
+        <w:t xml:space="preserve">Developed competency of mapping and cartography, event-series analytics, complex data structures and visualization techniques</w:t>
+      </w:r>
+    </w:p>
+    <w:p>
+      <w:pPr>
+        <w:numPr>
+          <w:ilvl w:val="0"/>
+          <w:numId w:val="1005"/>
+        </w:numPr>
+        <w:pStyle w:val="Compact"/>
+      </w:pPr>
+      <w:r>
+        <w:t xml:space="preserve">Working closely with backend team, connected data structure requirements and interactions to ensure simple UX for complex location data could be achieved</w:t>
+      </w:r>
+    </w:p>
+    <w:p>
+      <w:pPr>
+        <w:numPr>
+          <w:ilvl w:val="0"/>
+          <w:numId w:val="1005"/>
+        </w:numPr>
+        <w:pStyle w:val="Compact"/>
+      </w:pPr>
+      <w:r>
+        <w:t xml:space="preserve">Applied cartographic principles to create an aesthetically pleasing map layer</w:t>
+      </w:r>
+    </w:p>
+    <w:p>
+      <w:pPr>
+        <w:numPr>
+          <w:ilvl w:val="0"/>
+          <w:numId w:val="1005"/>
+        </w:numPr>
+        <w:pStyle w:val="Compact"/>
+      </w:pPr>
+      <w:r>
+        <w:t xml:space="preserve">Served as Scrum Master for analytics team, shipping quality projects on time</w:t>
+      </w:r>
+    </w:p>
+    <w:bookmarkEnd w:id="29"/>
     <w:bookmarkEnd w:id="30"/>
-    <w:bookmarkEnd w:id="31"/>
     <w:bookmarkStart w:id="34" w:name="education"/>
     <w:p>
       <w:pPr>
@@ -456,26 +862,32 @@
         <w:t xml:space="preserve">Carnegie-Mellon University, 2011</w:t>
       </w:r>
     </w:p>
-    <w:p>
-      <w:pPr>
-        <w:numPr>
-          <w:ilvl w:val="0"/>
-          <w:numId w:val="1007"/>
-        </w:numPr>
-        <w:pStyle w:val="Compact"/>
-      </w:pPr>
-      <w:r>
-        <w:t xml:space="preserve">1st place, Microsoft Firenze BXT competition. 1st place, Yahoo! HackU CMU.</w:t>
-      </w:r>
-    </w:p>
+    <w:bookmarkStart w:id="31" w:name="focus-areas"/>
+    <w:p>
+      <w:pPr>
+        <w:pStyle w:val="Heading6"/>
+      </w:pPr>
+      <w:r>
+        <w:t xml:space="preserve">Focus Areas</w:t>
+      </w:r>
+    </w:p>
+    <w:p>
+      <w:pPr>
+        <w:pStyle w:val="FirstParagraph"/>
+      </w:pPr>
+      <w:r>
+        <w:t xml:space="preserve">developing creative process, generative research methods, multi-modal interactions, complex information visualization, motion design</w:t>
+      </w:r>
+    </w:p>
+    <w:bookmarkEnd w:id="31"/>
     <w:bookmarkEnd w:id="32"/>
-    <w:bookmarkStart w:id="33" w:name="b.eng-hons.-in-electrical-engineering"/>
+    <w:bookmarkStart w:id="33" w:name="bachelor-of-arts-business-administration"/>
     <w:p>
       <w:pPr>
         <w:pStyle w:val="Heading2"/>
       </w:pPr>
       <w:r>
-        <w:t xml:space="preserve">B.Eng (Hons.) in Electrical Engineering</w:t>
+        <w:t xml:space="preserve">Bachelor of Arts, Business Administration</w:t>
       </w:r>
     </w:p>
     <w:p>
@@ -486,7 +898,31 @@
         <w:rPr>
           <w:i/>
         </w:rPr>
-        <w:t xml:space="preserve">National University of Singapore, 2008</w:t>
+        <w:t xml:space="preserve">Illinois Wesleyan University, 2006</w:t>
+      </w:r>
+    </w:p>
+    <w:p>
+      <w:pPr>
+        <w:numPr>
+          <w:ilvl w:val="0"/>
+          <w:numId w:val="1006"/>
+        </w:numPr>
+        <w:pStyle w:val="Compact"/>
+      </w:pPr>
+      <w:r>
+        <w:t xml:space="preserve">Marketing and Graphic Design Concentrations, Japanese Studies Minor.</w:t>
+      </w:r>
+    </w:p>
+    <w:p>
+      <w:pPr>
+        <w:numPr>
+          <w:ilvl w:val="0"/>
+          <w:numId w:val="1006"/>
+        </w:numPr>
+        <w:pStyle w:val="Compact"/>
+      </w:pPr>
+      <w:r>
+        <w:t xml:space="preserve">Senior level design courses, cross-disciplinary focus on design strategy and brand identity</w:t>
       </w:r>
     </w:p>
     <w:bookmarkEnd w:id="33"/>
@@ -746,9 +1182,6 @@
     <w:abstractNumId w:val="991"/>
   </w:num>
   <w:num w:numId="1006">
-    <w:abstractNumId w:val="991"/>
-  </w:num>
-  <w:num w:numId="1007">
     <w:abstractNumId w:val="991"/>
   </w:num>
 </w:numbering>

</xml_diff>